<commit_message>
document more evaluation steps
</commit_message>
<xml_diff>
--- a/docs/Technical Documentation - Benchmark Creation.docx
+++ b/docs/Technical Documentation - Benchmark Creation.docx
@@ -2370,13 +2370,7 @@
         <w:rPr>
           <w:lang w:val="en-US"/>
         </w:rPr>
-        <w:t xml:space="preserve"> </w:t>
-      </w:r>
-      <w:r>
-        <w:rPr>
-          <w:lang w:val="en-US"/>
-        </w:rPr>
-        <w:t>/plugins/</w:t>
+        <w:t xml:space="preserve"> /plugins/</w:t>
       </w:r>
       <w:r>
         <w:rPr>
@@ -5757,21 +5751,7 @@
           <w:sz w:val="20"/>
           <w:lang w:val="en-US"/>
         </w:rPr>
-        <w:t xml:space="preserve">Run (only) the </w:t>
-      </w:r>
-      <w:r>
-        <w:rPr>
-          <w:sz w:val="20"/>
-          <w:lang w:val="en-US"/>
-        </w:rPr>
-        <w:t>reverse engineering</w:t>
-      </w:r>
-      <w:r>
-        <w:rPr>
-          <w:sz w:val="20"/>
-          <w:lang w:val="en-US"/>
-        </w:rPr>
-        <w:t xml:space="preserve"> step of the dataset retrieval application. In general, all steps can also be run successively. However, it’s (currently) recommended to “clear the runtime workspace” between the different steps. The launcher will ask for clearing.</w:t>
+        <w:t>Run (only) the reverse engineering step of the dataset retrieval application. In general, all steps can also be run successively. However, it’s (currently) recommended to “clear the runtime workspace” between the different steps. The launcher will ask for clearing.</w:t>
       </w:r>
     </w:p>
     <w:p>
@@ -6059,14 +6039,7 @@
           <w:sz w:val="20"/>
           <w:lang w:val="en-US"/>
         </w:rPr>
-        <w:t>reverse engineered</w:t>
-      </w:r>
-      <w:r>
-        <w:rPr>
-          <w:sz w:val="20"/>
-          <w:lang w:val="en-US"/>
-        </w:rPr>
-        <w:t xml:space="preserve"> history is stored in a new dataset file (including the previous information):</w:t>
+        <w:t>reverse engineered history is stored in a new dataset file (including the previous information):</w:t>
       </w:r>
     </w:p>
     <w:p>
@@ -6149,21 +6122,7 @@
           <w:sz w:val="20"/>
           <w:lang w:val="en-US"/>
         </w:rPr>
-        <w:t xml:space="preserve">The </w:t>
-      </w:r>
-      <w:r>
-        <w:rPr>
-          <w:sz w:val="20"/>
-          <w:lang w:val="en-US"/>
-        </w:rPr>
-        <w:t>reverse engineered</w:t>
-      </w:r>
-      <w:r>
-        <w:rPr>
-          <w:sz w:val="20"/>
-          <w:lang w:val="en-US"/>
-        </w:rPr>
-        <w:t xml:space="preserve"> repository containing the UML history is stored in a new Git repository (beside the code repository):</w:t>
+        <w:t>The reverse engineered repository containing the UML history is stored in a new Git repository (beside the code repository):</w:t>
       </w:r>
     </w:p>
     <w:p>
@@ -6197,14 +6156,7 @@
           <w:sz w:val="20"/>
           <w:lang w:val="en-US"/>
         </w:rPr>
-        <w:t>&lt;dataset name&gt;</w:t>
-      </w:r>
-      <w:r>
-        <w:rPr>
-          <w:sz w:val="20"/>
-          <w:lang w:val="en-US"/>
-        </w:rPr>
-        <w:t>_class</w:t>
+        <w:t>&lt;dataset name&gt;_class</w:t>
       </w:r>
     </w:p>
     <w:p>
@@ -6231,14 +6183,7 @@
           <w:sz w:val="20"/>
           <w:lang w:val="en-US"/>
         </w:rPr>
-        <w:t>dataset</w:t>
-      </w:r>
-      <w:r>
-        <w:rPr>
-          <w:sz w:val="20"/>
-          <w:lang w:val="en-US"/>
-        </w:rPr>
-        <w:t xml:space="preserve"> and repository</w:t>
+        <w:t>dataset and repository</w:t>
       </w:r>
       <w:r>
         <w:rPr>
@@ -6336,14 +6281,7 @@
           <w:sz w:val="20"/>
           <w:lang w:val="en-US"/>
         </w:rPr>
-        <w:t xml:space="preserve">Final Dataset:  </w:t>
-      </w:r>
-      <w:r>
-        <w:rPr>
-          <w:sz w:val="20"/>
-          <w:lang w:val="en-US"/>
-        </w:rPr>
-        <w:t>&lt;dataset name&gt;</w:t>
+        <w:t>Final Dataset:  &lt;dataset name&gt;</w:t>
       </w:r>
       <w:r>
         <w:rPr>
@@ -6434,35 +6372,7 @@
           <w:sz w:val="20"/>
           <w:lang w:val="en-US"/>
         </w:rPr>
-        <w:t xml:space="preserve"> </w:t>
-      </w:r>
-      <w:r>
-        <w:rPr>
-          <w:sz w:val="20"/>
-          <w:lang w:val="en-US"/>
-        </w:rPr>
-        <w:t>In Git we</w:t>
-      </w:r>
-      <w:r>
-        <w:rPr>
-          <w:sz w:val="20"/>
-          <w:lang w:val="en-US"/>
-        </w:rPr>
-        <w:t xml:space="preserve"> would need to checkout each version of the UML history to create bug location samples. A checkout takes a few seconds; however, this can sum up to several hours if we need to check out 10.000 versions. Moreover, we would need to load the models (incrementally) from the repository storage for each version. To get fast access to samples of the model history, w</w:t>
-      </w:r>
-      <w:r>
-        <w:rPr>
-          <w:sz w:val="20"/>
-          <w:lang w:val="en-US"/>
-        </w:rPr>
-        <w:t>e convert the UML Git repository into a graph database</w:t>
-      </w:r>
-      <w:r>
-        <w:rPr>
-          <w:sz w:val="20"/>
-          <w:lang w:val="en-US"/>
-        </w:rPr>
-        <w:t xml:space="preserve">. The graph database stores the model’s ASG. Each node and edge (relationship) is tagged with a version number. The version number is a range from </w:t>
+        <w:t xml:space="preserve"> In Git we would need to checkout each version of the UML history to create bug location samples. A checkout takes a few seconds; however, this can sum up to several hours if we need to check out 10.000 versions. Moreover, we would need to load the models (incrementally) from the repository storage for each version. To get fast access to samples of the model history, we convert the UML Git repository into a graph database. The graph database stores the model’s ASG. Each node and edge (relationship) is tagged with a version number. The version number is a range from </w:t>
       </w:r>
       <w:r>
         <w:rPr>
@@ -7021,21 +6931,7 @@
           <w:sz w:val="20"/>
           <w:lang w:val="en-US"/>
         </w:rPr>
-        <w:t xml:space="preserve">(Optional) </w:t>
-      </w:r>
-      <w:r>
-        <w:rPr>
-          <w:sz w:val="20"/>
-          <w:lang w:val="en-US"/>
-        </w:rPr>
-        <w:t xml:space="preserve">The database </w:t>
-      </w:r>
-      <w:r>
-        <w:rPr>
-          <w:sz w:val="20"/>
-          <w:lang w:val="en-US"/>
-        </w:rPr>
-        <w:t>name. Usually there is only one database per connection.</w:t>
+        <w:t>(Optional) The database name. Usually there is only one database per connection.</w:t>
       </w:r>
     </w:p>
     <w:p>
@@ -7095,28 +6991,7 @@
           <w:sz w:val="20"/>
           <w:lang w:val="en-US"/>
         </w:rPr>
-        <w:t xml:space="preserve">The database </w:t>
-      </w:r>
-      <w:r>
-        <w:rPr>
-          <w:sz w:val="20"/>
-          <w:lang w:val="en-US"/>
-        </w:rPr>
-        <w:t>user name</w:t>
-      </w:r>
-      <w:r>
-        <w:rPr>
-          <w:sz w:val="20"/>
-          <w:lang w:val="en-US"/>
-        </w:rPr>
-        <w:t xml:space="preserve"> which is configured in the Docker compose file</w:t>
-      </w:r>
-      <w:r>
-        <w:rPr>
-          <w:sz w:val="20"/>
-          <w:lang w:val="en-US"/>
-        </w:rPr>
-        <w:t xml:space="preserve"> (</w:t>
+        <w:t>The database user name which is configured in the Docker compose file (</w:t>
       </w:r>
       <w:r>
         <w:rPr>
@@ -7130,14 +7005,7 @@
           <w:sz w:val="20"/>
           <w:lang w:val="en-US"/>
         </w:rPr>
-        <w:t>)</w:t>
-      </w:r>
-      <w:r>
-        <w:rPr>
-          <w:sz w:val="20"/>
-          <w:lang w:val="en-US"/>
-        </w:rPr>
-        <w:t>.</w:t>
+        <w:t>).</w:t>
       </w:r>
     </w:p>
     <w:p>
@@ -7197,21 +7065,7 @@
           <w:sz w:val="20"/>
           <w:lang w:val="en-US"/>
         </w:rPr>
-        <w:t xml:space="preserve">The database user </w:t>
-      </w:r>
-      <w:r>
-        <w:rPr>
-          <w:sz w:val="20"/>
-          <w:lang w:val="en-US"/>
-        </w:rPr>
-        <w:t>password</w:t>
-      </w:r>
-      <w:r>
-        <w:rPr>
-          <w:sz w:val="20"/>
-          <w:lang w:val="en-US"/>
-        </w:rPr>
-        <w:t xml:space="preserve"> which is configured in the Docker compose file (</w:t>
+        <w:t>The database user password which is configured in the Docker compose file (</w:t>
       </w:r>
       <w:r>
         <w:rPr>
@@ -8120,47 +7974,47 @@
           <w:sz w:val="20"/>
           <w:lang w:val="en-US"/>
         </w:rPr>
-        <w:t xml:space="preserve"> context menu of file -&gt; Compose </w:t>
-      </w:r>
-      <w:r>
+        <w:t xml:space="preserve"> context menu of file -&gt; Compose Down</w:t>
+      </w:r>
+    </w:p>
+    <w:p>
+      <w:pPr>
+        <w:pStyle w:val="Listenabsatz"/>
+        <w:numPr>
+          <w:ilvl w:val="2"/>
+          <w:numId w:val="2"/>
+        </w:numPr>
         <w:rPr>
           <w:rFonts w:cstheme="minorHAnsi"/>
           <w:sz w:val="20"/>
           <w:lang w:val="en-US"/>
         </w:rPr>
-        <w:t>Down</w:t>
-      </w:r>
-    </w:p>
-    <w:p>
-      <w:pPr>
-        <w:pStyle w:val="Listenabsatz"/>
-        <w:numPr>
-          <w:ilvl w:val="2"/>
-          <w:numId w:val="2"/>
-        </w:numPr>
+      </w:pPr>
+      <w:proofErr w:type="spellStart"/>
+      <w:r>
         <w:rPr>
           <w:rFonts w:cstheme="minorHAnsi"/>
           <w:sz w:val="20"/>
           <w:lang w:val="en-US"/>
         </w:rPr>
-      </w:pPr>
-      <w:proofErr w:type="spellStart"/>
+        <w:t>VSCode</w:t>
+      </w:r>
+      <w:proofErr w:type="spellEnd"/>
       <w:r>
         <w:rPr>
           <w:rFonts w:cstheme="minorHAnsi"/>
           <w:sz w:val="20"/>
           <w:lang w:val="en-US"/>
         </w:rPr>
-        <w:t>VSCode</w:t>
-      </w:r>
-      <w:proofErr w:type="spellEnd"/>
+        <w:t xml:space="preserve"> (Docker View)</w:t>
+      </w:r>
       <w:r>
         <w:rPr>
           <w:rFonts w:cstheme="minorHAnsi"/>
           <w:sz w:val="20"/>
           <w:lang w:val="en-US"/>
         </w:rPr>
-        <w:t xml:space="preserve"> (Docker View)</w:t>
+        <w:t>:</w:t>
       </w:r>
       <w:r>
         <w:rPr>
@@ -8168,26 +8022,523 @@
           <w:sz w:val="20"/>
           <w:lang w:val="en-US"/>
         </w:rPr>
-        <w:t>:</w:t>
-      </w:r>
-      <w:r>
-        <w:rPr>
-          <w:rFonts w:cstheme="minorHAnsi"/>
-          <w:sz w:val="20"/>
-          <w:lang w:val="en-US"/>
-        </w:rPr>
-        <w:t xml:space="preserve"> </w:t>
-      </w:r>
-      <w:r>
-        <w:rPr>
-          <w:rFonts w:cstheme="minorHAnsi"/>
-          <w:sz w:val="20"/>
-          <w:lang w:val="en-US"/>
-        </w:rPr>
-        <w:t>VOLUMES -&gt; from toolbar -&gt; Prune…</w:t>
+        <w:t xml:space="preserve"> VOLUMES -&gt; from toolbar -&gt; Prune…</w:t>
+      </w:r>
+    </w:p>
+    <w:p>
+      <w:pPr>
+        <w:pStyle w:val="berschrift1"/>
+        <w:rPr>
+          <w:lang w:val="en-US"/>
+        </w:rPr>
+      </w:pPr>
+      <w:r>
+        <w:rPr>
+          <w:lang w:val="en-US"/>
+        </w:rPr>
+        <w:lastRenderedPageBreak/>
+        <w:t>Setup Neo4j Database</w:t>
+      </w:r>
+    </w:p>
+    <w:p>
+      <w:pPr>
+        <w:pStyle w:val="Listenabsatz"/>
+        <w:numPr>
+          <w:ilvl w:val="0"/>
+          <w:numId w:val="16"/>
+        </w:numPr>
+        <w:rPr>
+          <w:b/>
+          <w:lang w:val="en-US"/>
+        </w:rPr>
+      </w:pPr>
+      <w:r>
+        <w:rPr>
+          <w:b/>
+          <w:lang w:val="en-US"/>
+        </w:rPr>
+        <w:t>Database server setup</w:t>
+      </w:r>
+      <w:r>
+        <w:rPr>
+          <w:b/>
+          <w:lang w:val="en-US"/>
+        </w:rPr>
+        <w:t xml:space="preserve"> (Version 4.2.5</w:t>
       </w:r>
       <w:bookmarkStart w:id="0" w:name="_GoBack"/>
       <w:bookmarkEnd w:id="0"/>
+      <w:r>
+        <w:rPr>
+          <w:b/>
+          <w:lang w:val="en-US"/>
+        </w:rPr>
+        <w:t>)</w:t>
+      </w:r>
+      <w:r>
+        <w:rPr>
+          <w:b/>
+          <w:lang w:val="en-US"/>
+        </w:rPr>
+        <w:t>:</w:t>
+      </w:r>
+    </w:p>
+    <w:p>
+      <w:pPr>
+        <w:pStyle w:val="Listenabsatz"/>
+        <w:numPr>
+          <w:ilvl w:val="1"/>
+          <w:numId w:val="16"/>
+        </w:numPr>
+        <w:rPr>
+          <w:lang w:val="en-US"/>
+        </w:rPr>
+      </w:pPr>
+      <w:r>
+        <w:rPr>
+          <w:lang w:val="en-US"/>
+        </w:rPr>
+        <w:t xml:space="preserve">Open in </w:t>
+      </w:r>
+      <w:r>
+        <w:rPr>
+          <w:lang w:val="en-US"/>
+        </w:rPr>
+        <w:t>b</w:t>
+      </w:r>
+      <w:r>
+        <w:rPr>
+          <w:lang w:val="en-US"/>
+        </w:rPr>
+        <w:t>rowser and set passwor</w:t>
+      </w:r>
+      <w:r>
+        <w:rPr>
+          <w:lang w:val="en-US"/>
+        </w:rPr>
+        <w:t>d</w:t>
+      </w:r>
+    </w:p>
+    <w:p>
+      <w:pPr>
+        <w:pStyle w:val="Listenabsatz"/>
+        <w:numPr>
+          <w:ilvl w:val="2"/>
+          <w:numId w:val="16"/>
+        </w:numPr>
+        <w:rPr>
+          <w:lang w:val="en-US"/>
+        </w:rPr>
+      </w:pPr>
+      <w:r>
+        <w:rPr>
+          <w:lang w:val="en-US"/>
+        </w:rPr>
+        <w:t>Login: neo4j, neo4j</w:t>
+      </w:r>
+    </w:p>
+    <w:p>
+      <w:pPr>
+        <w:pStyle w:val="Listenabsatz"/>
+        <w:numPr>
+          <w:ilvl w:val="2"/>
+          <w:numId w:val="16"/>
+        </w:numPr>
+        <w:rPr>
+          <w:lang w:val="en-US"/>
+        </w:rPr>
+      </w:pPr>
+      <w:hyperlink r:id="rId5" w:history="1">
+        <w:r>
+          <w:rPr>
+            <w:rStyle w:val="Hyperlink"/>
+            <w:lang w:val="en-US"/>
+          </w:rPr>
+          <w:t>http://localhost:7474/browser/</w:t>
+        </w:r>
+      </w:hyperlink>
+    </w:p>
+    <w:p>
+      <w:pPr>
+        <w:pStyle w:val="Listenabsatz"/>
+        <w:numPr>
+          <w:ilvl w:val="3"/>
+          <w:numId w:val="16"/>
+        </w:numPr>
+        <w:rPr>
+          <w:lang w:val="en-US"/>
+        </w:rPr>
+      </w:pPr>
+      <w:r>
+        <w:rPr>
+          <w:lang w:val="en-US"/>
+        </w:rPr>
+        <w:t>Troubleshooting: If page is not shown, delete browser cache (ctrl + F5).</w:t>
+      </w:r>
+    </w:p>
+    <w:p>
+      <w:pPr>
+        <w:pStyle w:val="Listenabsatz"/>
+        <w:numPr>
+          <w:ilvl w:val="1"/>
+          <w:numId w:val="16"/>
+        </w:numPr>
+        <w:rPr>
+          <w:lang w:val="en-US"/>
+        </w:rPr>
+      </w:pPr>
+      <w:r>
+        <w:rPr>
+          <w:lang w:val="en-US"/>
+        </w:rPr>
+        <w:t>Download &gt;FULL&lt; APOC Jar and copy it to plugins folder</w:t>
+      </w:r>
+      <w:r>
+        <w:rPr>
+          <w:lang w:val="en-US"/>
+        </w:rPr>
+        <w:t>:</w:t>
+      </w:r>
+    </w:p>
+    <w:p>
+      <w:pPr>
+        <w:pStyle w:val="Listenabsatz"/>
+        <w:numPr>
+          <w:ilvl w:val="2"/>
+          <w:numId w:val="16"/>
+        </w:numPr>
+        <w:rPr>
+          <w:lang w:val="en-US"/>
+        </w:rPr>
+      </w:pPr>
+      <w:r>
+        <w:rPr>
+          <w:lang w:val="en-US"/>
+        </w:rPr>
+        <w:t>https://github.com/neo4j-contrib/neo4j-apoc-procedures/releases/</w:t>
+      </w:r>
+    </w:p>
+    <w:p>
+      <w:pPr>
+        <w:pStyle w:val="Listenabsatz"/>
+        <w:numPr>
+          <w:ilvl w:val="1"/>
+          <w:numId w:val="16"/>
+        </w:numPr>
+        <w:rPr>
+          <w:lang w:val="en-US"/>
+        </w:rPr>
+      </w:pPr>
+      <w:r>
+        <w:rPr>
+          <w:lang w:val="en-US"/>
+        </w:rPr>
+        <w:t>Settings in conf/neo4j.conf</w:t>
+      </w:r>
+    </w:p>
+    <w:p>
+      <w:pPr>
+        <w:pStyle w:val="Listenabsatz"/>
+        <w:numPr>
+          <w:ilvl w:val="2"/>
+          <w:numId w:val="16"/>
+        </w:numPr>
+        <w:rPr>
+          <w:lang w:val="en-US"/>
+        </w:rPr>
+      </w:pPr>
+      <w:r>
+        <w:rPr>
+          <w:lang w:val="en-US"/>
+        </w:rPr>
+        <w:t>dbms.security.procedures.unrestricted=apoc.*</w:t>
+      </w:r>
+    </w:p>
+    <w:p>
+      <w:pPr>
+        <w:pStyle w:val="Listenabsatz"/>
+        <w:numPr>
+          <w:ilvl w:val="2"/>
+          <w:numId w:val="16"/>
+        </w:numPr>
+        <w:rPr>
+          <w:lang w:val="en-US"/>
+        </w:rPr>
+      </w:pPr>
+      <w:proofErr w:type="spellStart"/>
+      <w:r>
+        <w:rPr>
+          <w:lang w:val="en-US"/>
+        </w:rPr>
+        <w:t>dbms.memory.heap.initial_size</w:t>
+      </w:r>
+      <w:proofErr w:type="spellEnd"/>
+      <w:r>
+        <w:rPr>
+          <w:lang w:val="en-US"/>
+        </w:rPr>
+        <w:t>=512m</w:t>
+      </w:r>
+    </w:p>
+    <w:p>
+      <w:pPr>
+        <w:pStyle w:val="Listenabsatz"/>
+        <w:numPr>
+          <w:ilvl w:val="2"/>
+          <w:numId w:val="16"/>
+        </w:numPr>
+        <w:rPr>
+          <w:lang w:val="en-US"/>
+        </w:rPr>
+      </w:pPr>
+      <w:proofErr w:type="spellStart"/>
+      <w:r>
+        <w:rPr>
+          <w:lang w:val="en-US"/>
+        </w:rPr>
+        <w:t>dbms.memory.heap.max_size</w:t>
+      </w:r>
+      <w:proofErr w:type="spellEnd"/>
+      <w:r>
+        <w:rPr>
+          <w:lang w:val="en-US"/>
+        </w:rPr>
+        <w:t>=4G</w:t>
+      </w:r>
+    </w:p>
+    <w:p>
+      <w:pPr>
+        <w:pStyle w:val="Listenabsatz"/>
+        <w:numPr>
+          <w:ilvl w:val="2"/>
+          <w:numId w:val="16"/>
+        </w:numPr>
+        <w:rPr>
+          <w:lang w:val="en-US"/>
+        </w:rPr>
+      </w:pPr>
+      <w:proofErr w:type="spellStart"/>
+      <w:r>
+        <w:rPr>
+          <w:lang w:val="en-US"/>
+        </w:rPr>
+        <w:t>dbms.allow_upgrade</w:t>
+      </w:r>
+      <w:proofErr w:type="spellEnd"/>
+      <w:r>
+        <w:rPr>
+          <w:lang w:val="en-US"/>
+        </w:rPr>
+        <w:t>=true</w:t>
+      </w:r>
+    </w:p>
+    <w:p>
+      <w:pPr>
+        <w:pStyle w:val="Listenabsatz"/>
+        <w:numPr>
+          <w:ilvl w:val="0"/>
+          <w:numId w:val="16"/>
+        </w:numPr>
+        <w:rPr>
+          <w:b/>
+          <w:lang w:val="en-US"/>
+        </w:rPr>
+      </w:pPr>
+      <w:r>
+        <w:rPr>
+          <w:b/>
+          <w:lang w:val="en-US"/>
+        </w:rPr>
+        <w:t xml:space="preserve">Open </w:t>
+      </w:r>
+      <w:r>
+        <w:rPr>
+          <w:b/>
+          <w:lang w:val="en-US"/>
+        </w:rPr>
+        <w:t>terminal (PowerShell)</w:t>
+      </w:r>
+      <w:r>
+        <w:rPr>
+          <w:b/>
+          <w:lang w:val="en-US"/>
+        </w:rPr>
+        <w:t xml:space="preserve"> in the Neo4j database folder:</w:t>
+      </w:r>
+    </w:p>
+    <w:p>
+      <w:pPr>
+        <w:pStyle w:val="Listenabsatz"/>
+        <w:numPr>
+          <w:ilvl w:val="1"/>
+          <w:numId w:val="16"/>
+        </w:numPr>
+        <w:rPr>
+          <w:lang w:val="en-US"/>
+        </w:rPr>
+      </w:pPr>
+      <w:r>
+        <w:rPr>
+          <w:lang w:val="en-US"/>
+        </w:rPr>
+        <w:t>Load</w:t>
+      </w:r>
+      <w:r>
+        <w:rPr>
+          <w:lang w:val="en-US"/>
+        </w:rPr>
+        <w:t xml:space="preserve"> database backup dump:</w:t>
+      </w:r>
+    </w:p>
+    <w:p>
+      <w:pPr>
+        <w:pStyle w:val="Listenabsatz"/>
+        <w:numPr>
+          <w:ilvl w:val="2"/>
+          <w:numId w:val="16"/>
+        </w:numPr>
+        <w:rPr>
+          <w:lang w:val="en-US"/>
+        </w:rPr>
+      </w:pPr>
+      <w:r>
+        <w:rPr>
+          <w:lang w:val="en-US"/>
+        </w:rPr>
+        <w:t>./bin/neo4j-admin load</w:t>
+      </w:r>
+      <w:r>
+        <w:rPr>
+          <w:lang w:val="en-US"/>
+        </w:rPr>
+        <w:t>.bat</w:t>
+      </w:r>
+      <w:r>
+        <w:rPr>
+          <w:lang w:val="en-US"/>
+        </w:rPr>
+        <w:t xml:space="preserve"> --from=./backups/</w:t>
+      </w:r>
+      <w:r>
+        <w:rPr>
+          <w:lang w:val="en-US"/>
+        </w:rPr>
+        <w:t>&lt;file name&gt;</w:t>
+      </w:r>
+      <w:r>
+        <w:rPr>
+          <w:lang w:val="en-US"/>
+        </w:rPr>
+        <w:t xml:space="preserve">.dump --database=neo4j </w:t>
+      </w:r>
+      <w:r>
+        <w:rPr>
+          <w:lang w:val="en-US"/>
+        </w:rPr>
+        <w:t>--</w:t>
+      </w:r>
+      <w:r>
+        <w:rPr>
+          <w:lang w:val="en-US"/>
+        </w:rPr>
+        <w:t>force</w:t>
+      </w:r>
+    </w:p>
+    <w:p>
+      <w:pPr>
+        <w:pStyle w:val="Listenabsatz"/>
+        <w:numPr>
+          <w:ilvl w:val="1"/>
+          <w:numId w:val="16"/>
+        </w:numPr>
+        <w:rPr>
+          <w:lang w:val="en-US"/>
+        </w:rPr>
+      </w:pPr>
+      <w:r>
+        <w:rPr>
+          <w:lang w:val="en-US"/>
+        </w:rPr>
+        <w:t>Run Neo4j database server:</w:t>
+      </w:r>
+    </w:p>
+    <w:p>
+      <w:pPr>
+        <w:pStyle w:val="Listenabsatz"/>
+        <w:numPr>
+          <w:ilvl w:val="2"/>
+          <w:numId w:val="16"/>
+        </w:numPr>
+        <w:rPr>
+          <w:lang w:val="en-US"/>
+        </w:rPr>
+      </w:pPr>
+      <w:r>
+        <w:rPr>
+          <w:lang w:val="en-US"/>
+        </w:rPr>
+        <w:t>./bin/neo4j.bat console</w:t>
+      </w:r>
+    </w:p>
+    <w:p>
+      <w:pPr>
+        <w:pStyle w:val="Listenabsatz"/>
+        <w:numPr>
+          <w:ilvl w:val="1"/>
+          <w:numId w:val="16"/>
+        </w:numPr>
+        <w:rPr>
+          <w:lang w:val="en-US"/>
+        </w:rPr>
+      </w:pPr>
+      <w:r>
+        <w:rPr>
+          <w:lang w:val="en-US"/>
+        </w:rPr>
+        <w:t>Create Neo4j backup dump file:</w:t>
+      </w:r>
+    </w:p>
+    <w:p>
+      <w:pPr>
+        <w:pStyle w:val="Listenabsatz"/>
+        <w:numPr>
+          <w:ilvl w:val="2"/>
+          <w:numId w:val="16"/>
+        </w:numPr>
+        <w:rPr>
+          <w:lang w:val="en-US"/>
+        </w:rPr>
+      </w:pPr>
+      <w:r>
+        <w:rPr>
+          <w:lang w:val="en-US"/>
+        </w:rPr>
+        <w:t>./bin/neo4j-admin</w:t>
+      </w:r>
+      <w:r>
+        <w:rPr>
+          <w:lang w:val="en-US"/>
+        </w:rPr>
+        <w:t>.bat</w:t>
+      </w:r>
+      <w:r>
+        <w:rPr>
+          <w:lang w:val="en-US"/>
+        </w:rPr>
+        <w:t xml:space="preserve"> dump --database=neo4j --to=./backups/</w:t>
+      </w:r>
+      <w:r>
+        <w:rPr>
+          <w:lang w:val="en-US"/>
+        </w:rPr>
+        <w:t>&lt;file name&gt;</w:t>
+      </w:r>
+      <w:r>
+        <w:rPr>
+          <w:lang w:val="en-US"/>
+        </w:rPr>
+        <w:t>.dump</w:t>
+      </w:r>
     </w:p>
     <w:p>
       <w:pPr>
@@ -8200,22 +8551,580 @@
         <w:rPr>
           <w:lang w:val="en-US"/>
         </w:rPr>
+        <w:t xml:space="preserve">6. </w:t>
+      </w:r>
+      <w:r>
+        <w:rPr>
+          <w:lang w:val="en-US"/>
+        </w:rPr>
+        <w:t>Splitting into training and test dataset:</w:t>
+      </w:r>
+    </w:p>
+    <w:p>
+      <w:pPr>
+        <w:pStyle w:val="Listenabsatz"/>
+        <w:numPr>
+          <w:ilvl w:val="0"/>
+          <w:numId w:val="15"/>
+        </w:numPr>
+        <w:rPr>
+          <w:b/>
+          <w:lang w:val="en-US"/>
+        </w:rPr>
+      </w:pPr>
+      <w:r>
+        <w:rPr>
+          <w:b/>
+          <w:lang w:val="en-US"/>
+        </w:rPr>
+        <w:t>Run the Neo4j database validation JUnit test to check the model consistency:</w:t>
+      </w:r>
+    </w:p>
+    <w:p>
+      <w:pPr>
+        <w:pStyle w:val="Listenabsatz"/>
+        <w:numPr>
+          <w:ilvl w:val="1"/>
+          <w:numId w:val="15"/>
+        </w:numPr>
+        <w:rPr>
+          <w:lang w:val="en-US"/>
+        </w:rPr>
+      </w:pPr>
+      <w:r>
+        <w:rPr>
+          <w:lang w:val="en-US"/>
+        </w:rPr>
+        <w:t>org.sidiff.bug.localization.dataset.database.DatasetValidationTest</w:t>
+      </w:r>
+    </w:p>
+    <w:p>
+      <w:pPr>
+        <w:pStyle w:val="Listenabsatz"/>
+        <w:numPr>
+          <w:ilvl w:val="1"/>
+          <w:numId w:val="15"/>
+        </w:numPr>
+        <w:rPr>
+          <w:lang w:val="en-US"/>
+        </w:rPr>
+      </w:pPr>
+      <w:proofErr w:type="spellStart"/>
+      <w:r>
+        <w:rPr>
+          <w:lang w:val="en-US"/>
+        </w:rPr>
+        <w:t>applyQuickFixes</w:t>
+      </w:r>
+      <w:proofErr w:type="spellEnd"/>
+      <w:r>
+        <w:rPr>
+          <w:lang w:val="en-US"/>
+        </w:rPr>
+        <w:t xml:space="preserve"> = true</w:t>
+      </w:r>
+      <w:r>
+        <w:rPr>
+          <w:lang w:val="en-US"/>
+        </w:rPr>
+        <w:t xml:space="preserve">: </w:t>
+      </w:r>
+      <w:r>
+        <w:rPr>
+          <w:lang w:val="en-US"/>
+        </w:rPr>
+        <w:t>Automatically f</w:t>
+      </w:r>
+      <w:r>
+        <w:rPr>
+          <w:lang w:val="en-US"/>
+        </w:rPr>
+        <w:t>ix some minor known issues, e.g., missing packages</w:t>
+      </w:r>
+    </w:p>
+    <w:p>
+      <w:pPr>
+        <w:pStyle w:val="Listenabsatz"/>
+        <w:numPr>
+          <w:ilvl w:val="1"/>
+          <w:numId w:val="15"/>
+        </w:numPr>
+        <w:rPr>
+          <w:lang w:val="en-US"/>
+        </w:rPr>
+      </w:pPr>
+      <w:r>
+        <w:rPr>
+          <w:lang w:val="en-US"/>
+        </w:rPr>
+        <w:t>Dump fixed database</w:t>
+      </w:r>
+      <w:r>
+        <w:rPr>
+          <w:lang w:val="en-US"/>
+        </w:rPr>
+        <w:t>:</w:t>
+      </w:r>
+    </w:p>
+    <w:p>
+      <w:pPr>
+        <w:pStyle w:val="Listenabsatz"/>
+        <w:numPr>
+          <w:ilvl w:val="2"/>
+          <w:numId w:val="15"/>
+        </w:numPr>
+        <w:rPr>
+          <w:lang w:val="en-US"/>
+        </w:rPr>
+      </w:pPr>
+      <w:r>
+        <w:rPr>
+          <w:lang w:val="en-US"/>
+        </w:rPr>
+        <w:t>./bin/neo4j-admin dump --database=neo4j --to=./backups/</w:t>
+      </w:r>
+      <w:r>
+        <w:rPr>
+          <w:lang w:val="en-US"/>
+        </w:rPr>
+        <w:t>&lt;file name&gt;</w:t>
+      </w:r>
+      <w:r>
+        <w:rPr>
+          <w:lang w:val="en-US"/>
+        </w:rPr>
+        <w:t>.dump</w:t>
+      </w:r>
+    </w:p>
+    <w:p>
+      <w:pPr>
+        <w:pStyle w:val="Listenabsatz"/>
+        <w:numPr>
+          <w:ilvl w:val="0"/>
+          <w:numId w:val="15"/>
+        </w:numPr>
+        <w:rPr>
+          <w:b/>
+          <w:lang w:val="en-US"/>
+        </w:rPr>
+      </w:pPr>
+      <w:r>
+        <w:rPr>
+          <w:b/>
+          <w:lang w:val="en-US"/>
+        </w:rPr>
+        <w:t>Run</w:t>
+      </w:r>
+      <w:r>
+        <w:rPr>
+          <w:b/>
+          <w:lang w:val="en-US"/>
+        </w:rPr>
+        <w:t xml:space="preserve"> the </w:t>
+      </w:r>
+      <w:r>
+        <w:rPr>
+          <w:b/>
+          <w:lang w:val="en-US"/>
+        </w:rPr>
+        <w:t xml:space="preserve">Java </w:t>
+      </w:r>
+      <w:r>
+        <w:rPr>
+          <w:b/>
+          <w:lang w:val="en-US"/>
+        </w:rPr>
+        <w:t>application to compute the Neo4j splitting query:</w:t>
+      </w:r>
+    </w:p>
+    <w:p>
+      <w:pPr>
+        <w:pStyle w:val="Listenabsatz"/>
+        <w:numPr>
+          <w:ilvl w:val="1"/>
+          <w:numId w:val="15"/>
+        </w:numPr>
+        <w:rPr>
+          <w:lang w:val="en-US"/>
+        </w:rPr>
+      </w:pPr>
+      <w:r>
+        <w:rPr>
+          <w:lang w:val="en-US"/>
+        </w:rPr>
+        <w:t>org.sidiff.bug.localization.dataset.database.DatasetSplitApplication</w:t>
+      </w:r>
+    </w:p>
+    <w:p>
+      <w:pPr>
+        <w:pStyle w:val="Listenabsatz"/>
+        <w:numPr>
+          <w:ilvl w:val="0"/>
+          <w:numId w:val="15"/>
+        </w:numPr>
+        <w:rPr>
+          <w:b/>
+          <w:lang w:val="en-US"/>
+        </w:rPr>
+      </w:pPr>
+      <w:r>
+        <w:rPr>
+          <w:b/>
+          <w:lang w:val="en-US"/>
+        </w:rPr>
+        <w:t>Apply the queries and backup and restore the database:</w:t>
+      </w:r>
+    </w:p>
+    <w:p>
+      <w:pPr>
+        <w:pStyle w:val="berschrift1"/>
+        <w:rPr>
+          <w:lang w:val="en-US"/>
+        </w:rPr>
+      </w:pPr>
+      <w:r>
+        <w:rPr>
+          <w:lang w:val="en-US"/>
+        </w:rPr>
         <w:lastRenderedPageBreak/>
-        <w:t xml:space="preserve">6. </w:t>
-      </w:r>
-      <w:r>
-        <w:rPr>
-          <w:lang w:val="en-US"/>
-        </w:rPr>
-        <w:t>Splitting into training and test dataset:</w:t>
-      </w:r>
-    </w:p>
-    <w:p>
-      <w:pPr>
-        <w:rPr>
-          <w:lang w:val="en-US"/>
-        </w:rPr>
-      </w:pPr>
+        <w:t>Setup Python Environment (with GPU support)</w:t>
+      </w:r>
+    </w:p>
+    <w:p>
+      <w:pPr>
+        <w:pStyle w:val="Listenabsatz"/>
+        <w:numPr>
+          <w:ilvl w:val="0"/>
+          <w:numId w:val="17"/>
+        </w:numPr>
+        <w:rPr>
+          <w:lang w:val="en-US"/>
+        </w:rPr>
+      </w:pPr>
+      <w:r>
+        <w:rPr>
+          <w:lang w:val="en-US"/>
+        </w:rPr>
+        <w:t xml:space="preserve">Anaconda: </w:t>
+      </w:r>
+      <w:r>
+        <w:rPr>
+          <w:lang w:val="en-US"/>
+        </w:rPr>
+        <w:t>[https://towardsdatascience.com/setting-up-tensorflow-gpu-with-cuda-and-anaconda-onwindows-2ee9c39b5c44]</w:t>
+      </w:r>
+    </w:p>
+    <w:p>
+      <w:pPr>
+        <w:pStyle w:val="Listenabsatz"/>
+        <w:numPr>
+          <w:ilvl w:val="1"/>
+          <w:numId w:val="17"/>
+        </w:numPr>
+        <w:rPr>
+          <w:lang w:val="en-US"/>
+        </w:rPr>
+      </w:pPr>
+      <w:proofErr w:type="spellStart"/>
+      <w:r>
+        <w:rPr>
+          <w:lang w:val="en-US"/>
+        </w:rPr>
+        <w:t>conda</w:t>
+      </w:r>
+      <w:proofErr w:type="spellEnd"/>
+      <w:r>
+        <w:rPr>
+          <w:lang w:val="en-US"/>
+        </w:rPr>
+        <w:t xml:space="preserve"> create --name </w:t>
+      </w:r>
+      <w:proofErr w:type="spellStart"/>
+      <w:r>
+        <w:rPr>
+          <w:lang w:val="en-US"/>
+        </w:rPr>
+        <w:t>tf-gpu</w:t>
+      </w:r>
+      <w:proofErr w:type="spellEnd"/>
+    </w:p>
+    <w:p>
+      <w:pPr>
+        <w:pStyle w:val="Listenabsatz"/>
+        <w:numPr>
+          <w:ilvl w:val="1"/>
+          <w:numId w:val="17"/>
+        </w:numPr>
+        <w:rPr>
+          <w:lang w:val="en-US"/>
+        </w:rPr>
+      </w:pPr>
+      <w:proofErr w:type="spellStart"/>
+      <w:r>
+        <w:rPr>
+          <w:lang w:val="en-US"/>
+        </w:rPr>
+        <w:t>conda</w:t>
+      </w:r>
+      <w:proofErr w:type="spellEnd"/>
+      <w:r>
+        <w:rPr>
+          <w:lang w:val="en-US"/>
+        </w:rPr>
+        <w:t xml:space="preserve"> activate </w:t>
+      </w:r>
+      <w:proofErr w:type="spellStart"/>
+      <w:r>
+        <w:rPr>
+          <w:lang w:val="en-US"/>
+        </w:rPr>
+        <w:t>tf-gpu</w:t>
+      </w:r>
+      <w:proofErr w:type="spellEnd"/>
+    </w:p>
+    <w:p>
+      <w:pPr>
+        <w:pStyle w:val="Listenabsatz"/>
+        <w:numPr>
+          <w:ilvl w:val="1"/>
+          <w:numId w:val="17"/>
+        </w:numPr>
+        <w:rPr>
+          <w:lang w:val="en-US"/>
+        </w:rPr>
+      </w:pPr>
+      <w:proofErr w:type="spellStart"/>
+      <w:r>
+        <w:rPr>
+          <w:lang w:val="en-US"/>
+        </w:rPr>
+        <w:t>conda</w:t>
+      </w:r>
+      <w:proofErr w:type="spellEnd"/>
+      <w:r>
+        <w:rPr>
+          <w:lang w:val="en-US"/>
+        </w:rPr>
+        <w:t xml:space="preserve"> install python=3.8</w:t>
+      </w:r>
+    </w:p>
+    <w:p>
+      <w:pPr>
+        <w:pStyle w:val="Listenabsatz"/>
+        <w:numPr>
+          <w:ilvl w:val="1"/>
+          <w:numId w:val="17"/>
+        </w:numPr>
+        <w:rPr>
+          <w:lang w:val="en-US"/>
+        </w:rPr>
+      </w:pPr>
+      <w:proofErr w:type="spellStart"/>
+      <w:r>
+        <w:rPr>
+          <w:lang w:val="en-US"/>
+        </w:rPr>
+        <w:t>conda</w:t>
+      </w:r>
+      <w:proofErr w:type="spellEnd"/>
+      <w:r>
+        <w:rPr>
+          <w:lang w:val="en-US"/>
+        </w:rPr>
+        <w:t xml:space="preserve"> install -c anaconda </w:t>
+      </w:r>
+      <w:proofErr w:type="spellStart"/>
+      <w:r>
+        <w:rPr>
+          <w:lang w:val="en-US"/>
+        </w:rPr>
+        <w:t>cudatoolkit</w:t>
+      </w:r>
+      <w:proofErr w:type="spellEnd"/>
+      <w:r>
+        <w:rPr>
+          <w:lang w:val="en-US"/>
+        </w:rPr>
+        <w:t>=10.1</w:t>
+      </w:r>
+    </w:p>
+    <w:p>
+      <w:pPr>
+        <w:pStyle w:val="Listenabsatz"/>
+        <w:numPr>
+          <w:ilvl w:val="1"/>
+          <w:numId w:val="17"/>
+        </w:numPr>
+        <w:rPr>
+          <w:lang w:val="en-US"/>
+        </w:rPr>
+      </w:pPr>
+      <w:proofErr w:type="spellStart"/>
+      <w:r>
+        <w:rPr>
+          <w:lang w:val="en-US"/>
+        </w:rPr>
+        <w:t>conda</w:t>
+      </w:r>
+      <w:proofErr w:type="spellEnd"/>
+      <w:r>
+        <w:rPr>
+          <w:lang w:val="en-US"/>
+        </w:rPr>
+        <w:t xml:space="preserve"> install pip</w:t>
+      </w:r>
+    </w:p>
+    <w:p>
+      <w:pPr>
+        <w:pStyle w:val="Listenabsatz"/>
+        <w:numPr>
+          <w:ilvl w:val="1"/>
+          <w:numId w:val="17"/>
+        </w:numPr>
+        <w:rPr>
+          <w:lang w:val="en-US"/>
+        </w:rPr>
+      </w:pPr>
+      <w:r>
+        <w:rPr>
+          <w:lang w:val="en-US"/>
+        </w:rPr>
+        <w:t xml:space="preserve">pip install </w:t>
+      </w:r>
+      <w:proofErr w:type="spellStart"/>
+      <w:r>
+        <w:rPr>
+          <w:lang w:val="en-US"/>
+        </w:rPr>
+        <w:t>tensorflow</w:t>
+      </w:r>
+      <w:proofErr w:type="spellEnd"/>
+      <w:r>
+        <w:rPr>
+          <w:lang w:val="en-US"/>
+        </w:rPr>
+        <w:t>==2.3</w:t>
+      </w:r>
+    </w:p>
+    <w:p>
+      <w:pPr>
+        <w:pStyle w:val="Listenabsatz"/>
+        <w:numPr>
+          <w:ilvl w:val="1"/>
+          <w:numId w:val="17"/>
+        </w:numPr>
+        <w:rPr>
+          <w:lang w:val="en-US"/>
+        </w:rPr>
+      </w:pPr>
+      <w:r>
+        <w:rPr>
+          <w:lang w:val="en-US"/>
+        </w:rPr>
+        <w:t xml:space="preserve">pip install </w:t>
+      </w:r>
+      <w:proofErr w:type="spellStart"/>
+      <w:r>
+        <w:rPr>
+          <w:lang w:val="en-US"/>
+        </w:rPr>
+        <w:t>stellargraph</w:t>
+      </w:r>
+      <w:proofErr w:type="spellEnd"/>
+    </w:p>
+    <w:p>
+      <w:pPr>
+        <w:pStyle w:val="Listenabsatz"/>
+        <w:numPr>
+          <w:ilvl w:val="1"/>
+          <w:numId w:val="17"/>
+        </w:numPr>
+        <w:rPr>
+          <w:lang w:val="en-US"/>
+        </w:rPr>
+      </w:pPr>
+      <w:proofErr w:type="spellStart"/>
+      <w:r>
+        <w:rPr>
+          <w:lang w:val="en-US"/>
+        </w:rPr>
+        <w:t>conda</w:t>
+      </w:r>
+      <w:proofErr w:type="spellEnd"/>
+      <w:r>
+        <w:rPr>
+          <w:lang w:val="en-US"/>
+        </w:rPr>
+        <w:t xml:space="preserve"> install </w:t>
+      </w:r>
+      <w:proofErr w:type="spellStart"/>
+      <w:r>
+        <w:rPr>
+          <w:lang w:val="en-US"/>
+        </w:rPr>
+        <w:t>nltk</w:t>
+      </w:r>
+      <w:proofErr w:type="spellEnd"/>
+    </w:p>
+    <w:p>
+      <w:pPr>
+        <w:pStyle w:val="Listenabsatz"/>
+        <w:numPr>
+          <w:ilvl w:val="1"/>
+          <w:numId w:val="17"/>
+        </w:numPr>
+        <w:rPr>
+          <w:lang w:val="en-US"/>
+        </w:rPr>
+      </w:pPr>
+      <w:r>
+        <w:rPr>
+          <w:lang w:val="en-US"/>
+        </w:rPr>
+        <w:t>pip install py2neo==4.</w:t>
+      </w:r>
+      <w:r>
+        <w:rPr>
+          <w:lang w:val="en-US"/>
+        </w:rPr>
+        <w:t>2</w:t>
+      </w:r>
+      <w:r>
+        <w:rPr>
+          <w:lang w:val="en-US"/>
+        </w:rPr>
+        <w:t>.</w:t>
+      </w:r>
+      <w:r>
+        <w:rPr>
+          <w:lang w:val="en-US"/>
+        </w:rPr>
+        <w:t>5</w:t>
+      </w:r>
+    </w:p>
+    <w:p>
+      <w:pPr>
+        <w:pStyle w:val="Listenabsatz"/>
+        <w:numPr>
+          <w:ilvl w:val="2"/>
+          <w:numId w:val="17"/>
+        </w:numPr>
+        <w:rPr>
+          <w:lang w:val="en-US"/>
+        </w:rPr>
+      </w:pPr>
+      <w:r>
+        <w:rPr>
+          <w:lang w:val="en-US"/>
+        </w:rPr>
+        <w:t>Version must match the running database</w:t>
+      </w:r>
+      <w:r>
+        <w:rPr>
+          <w:lang w:val="en-US"/>
+        </w:rPr>
+        <w:t>!</w:t>
+      </w:r>
     </w:p>
     <w:p>
       <w:pPr>
@@ -8233,10 +9142,771 @@
     </w:p>
     <w:p>
       <w:pPr>
-        <w:rPr>
-          <w:lang w:val="en-US"/>
-        </w:rPr>
-      </w:pPr>
+        <w:pStyle w:val="Listenabsatz"/>
+        <w:numPr>
+          <w:ilvl w:val="0"/>
+          <w:numId w:val="16"/>
+        </w:numPr>
+        <w:rPr>
+          <w:b/>
+          <w:lang w:val="en-US"/>
+        </w:rPr>
+      </w:pPr>
+      <w:r>
+        <w:rPr>
+          <w:b/>
+          <w:lang w:val="en-US"/>
+        </w:rPr>
+        <w:t xml:space="preserve">Start the Neo4j database with the </w:t>
+      </w:r>
+      <w:r>
+        <w:rPr>
+          <w:b/>
+          <w:u w:val="single"/>
+          <w:lang w:val="en-US"/>
+        </w:rPr>
+        <w:t>training</w:t>
+      </w:r>
+      <w:r>
+        <w:rPr>
+          <w:b/>
+          <w:lang w:val="en-US"/>
+        </w:rPr>
+        <w:t xml:space="preserve"> data:</w:t>
+      </w:r>
+    </w:p>
+    <w:p>
+      <w:pPr>
+        <w:pStyle w:val="Listenabsatz"/>
+        <w:numPr>
+          <w:ilvl w:val="0"/>
+          <w:numId w:val="16"/>
+        </w:numPr>
+        <w:rPr>
+          <w:b/>
+          <w:lang w:val="en-US"/>
+        </w:rPr>
+      </w:pPr>
+      <w:r>
+        <w:rPr>
+          <w:b/>
+          <w:lang w:val="en-US"/>
+        </w:rPr>
+        <w:t>Compute the node self embedding dictionary:</w:t>
+      </w:r>
+    </w:p>
+    <w:p>
+      <w:pPr>
+        <w:pStyle w:val="Listenabsatz"/>
+        <w:numPr>
+          <w:ilvl w:val="1"/>
+          <w:numId w:val="16"/>
+        </w:numPr>
+        <w:rPr>
+          <w:lang w:val="en-US"/>
+        </w:rPr>
+      </w:pPr>
+      <w:r>
+        <w:rPr>
+          <w:lang w:val="en-US"/>
+        </w:rPr>
+        <w:t>org.sidiff.bug.localization.prediction</w:t>
+      </w:r>
+      <w:r>
+        <w:rPr>
+          <w:lang w:val="en-US"/>
+        </w:rPr>
+        <w:t>\</w:t>
+      </w:r>
+      <w:r>
+        <w:rPr>
+          <w:lang w:val="en-US"/>
+        </w:rPr>
+        <w:t>src\node_self_embedding.py</w:t>
+      </w:r>
+    </w:p>
+    <w:p>
+      <w:pPr>
+        <w:pStyle w:val="Listenabsatz"/>
+        <w:numPr>
+          <w:ilvl w:val="2"/>
+          <w:numId w:val="16"/>
+        </w:numPr>
+        <w:rPr>
+          <w:lang w:val="en-US"/>
+        </w:rPr>
+      </w:pPr>
+      <w:r>
+        <w:rPr>
+          <w:lang w:val="en-US"/>
+        </w:rPr>
+        <w:t>src\buglocalization\textembedding\word_to_vector_dictionary.py</w:t>
+      </w:r>
+    </w:p>
+    <w:p>
+      <w:pPr>
+        <w:pStyle w:val="Listenabsatz"/>
+        <w:numPr>
+          <w:ilvl w:val="3"/>
+          <w:numId w:val="16"/>
+        </w:numPr>
+        <w:rPr>
+          <w:lang w:val="en-US"/>
+        </w:rPr>
+      </w:pPr>
+      <w:proofErr w:type="spellStart"/>
+      <w:r>
+        <w:rPr>
+          <w:lang w:val="en-US"/>
+        </w:rPr>
+        <w:t>pretrained_dictionary_name</w:t>
+      </w:r>
+      <w:proofErr w:type="spellEnd"/>
+      <w:r>
+        <w:rPr>
+          <w:lang w:val="en-US"/>
+        </w:rPr>
+        <w:t xml:space="preserve">: Original </w:t>
+      </w:r>
+      <w:proofErr w:type="spellStart"/>
+      <w:r>
+        <w:rPr>
+          <w:lang w:val="en-US"/>
+        </w:rPr>
+        <w:t>Gensim</w:t>
+      </w:r>
+      <w:proofErr w:type="spellEnd"/>
+      <w:r>
+        <w:rPr>
+          <w:lang w:val="en-US"/>
+        </w:rPr>
+        <w:t xml:space="preserve"> Word2Vec model.</w:t>
+      </w:r>
+    </w:p>
+    <w:p>
+      <w:pPr>
+        <w:pStyle w:val="Listenabsatz"/>
+        <w:numPr>
+          <w:ilvl w:val="3"/>
+          <w:numId w:val="16"/>
+        </w:numPr>
+        <w:rPr>
+          <w:lang w:val="en-US"/>
+        </w:rPr>
+      </w:pPr>
+      <w:proofErr w:type="spellStart"/>
+      <w:r>
+        <w:rPr>
+          <w:lang w:val="en-US"/>
+        </w:rPr>
+        <w:t>pretrained_dictionary_normalized_name</w:t>
+      </w:r>
+      <w:proofErr w:type="spellEnd"/>
+      <w:r>
+        <w:rPr>
+          <w:lang w:val="en-US"/>
+        </w:rPr>
+        <w:t xml:space="preserve">: Normalized </w:t>
+      </w:r>
+      <w:proofErr w:type="spellStart"/>
+      <w:r>
+        <w:rPr>
+          <w:lang w:val="en-US"/>
+        </w:rPr>
+        <w:t>Gensim</w:t>
+      </w:r>
+      <w:proofErr w:type="spellEnd"/>
+      <w:r>
+        <w:rPr>
+          <w:lang w:val="en-US"/>
+        </w:rPr>
+        <w:t xml:space="preserve"> Word2Vec model (fast loading, read-only).</w:t>
+      </w:r>
+    </w:p>
+    <w:p>
+      <w:pPr>
+        <w:pStyle w:val="Listenabsatz"/>
+        <w:numPr>
+          <w:ilvl w:val="3"/>
+          <w:numId w:val="16"/>
+        </w:numPr>
+        <w:rPr>
+          <w:lang w:val="en-US"/>
+        </w:rPr>
+      </w:pPr>
+      <w:proofErr w:type="spellStart"/>
+      <w:r>
+        <w:rPr>
+          <w:lang w:val="en-US"/>
+        </w:rPr>
+        <w:t>pretrained_dictionary_feature_size</w:t>
+      </w:r>
+      <w:proofErr w:type="spellEnd"/>
+      <w:r>
+        <w:rPr>
+          <w:lang w:val="en-US"/>
+        </w:rPr>
+        <w:t>: Word embedding vector size.</w:t>
+      </w:r>
+    </w:p>
+    <w:p>
+      <w:pPr>
+        <w:pStyle w:val="Listenabsatz"/>
+        <w:numPr>
+          <w:ilvl w:val="2"/>
+          <w:numId w:val="16"/>
+        </w:numPr>
+        <w:rPr>
+          <w:lang w:val="en-US"/>
+        </w:rPr>
+      </w:pPr>
+      <w:r>
+        <w:rPr>
+          <w:lang w:val="en-US"/>
+        </w:rPr>
+        <w:t>src\buglocalization\selfembedding\dictionary\node_self_embedding_word_ranking.py</w:t>
+      </w:r>
+    </w:p>
+    <w:p>
+      <w:pPr>
+        <w:pStyle w:val="Listenabsatz"/>
+        <w:numPr>
+          <w:ilvl w:val="3"/>
+          <w:numId w:val="16"/>
+        </w:numPr>
+        <w:rPr>
+          <w:lang w:val="en-US"/>
+        </w:rPr>
+      </w:pPr>
+      <w:proofErr w:type="spellStart"/>
+      <w:r>
+        <w:rPr>
+          <w:lang w:val="en-US"/>
+        </w:rPr>
+        <w:t>number_of_words</w:t>
+      </w:r>
+      <w:proofErr w:type="spellEnd"/>
+      <w:r>
+        <w:rPr>
+          <w:lang w:val="en-US"/>
+        </w:rPr>
+        <w:t>: Limit the number of words</w:t>
+      </w:r>
+    </w:p>
+    <w:p>
+      <w:pPr>
+        <w:pStyle w:val="Listenabsatz"/>
+        <w:numPr>
+          <w:ilvl w:val="3"/>
+          <w:numId w:val="16"/>
+        </w:numPr>
+        <w:rPr>
+          <w:lang w:val="en-US"/>
+        </w:rPr>
+      </w:pPr>
+      <w:proofErr w:type="spellStart"/>
+      <w:r>
+        <w:rPr>
+          <w:lang w:val="en-US"/>
+        </w:rPr>
+        <w:t>average_word_embedding</w:t>
+      </w:r>
+      <w:proofErr w:type="spellEnd"/>
+      <w:r>
+        <w:rPr>
+          <w:lang w:val="en-US"/>
+        </w:rPr>
+        <w:t xml:space="preserve">: Average </w:t>
+      </w:r>
+      <w:proofErr w:type="gramStart"/>
+      <w:r>
+        <w:rPr>
+          <w:lang w:val="en-US"/>
+        </w:rPr>
+        <w:t>Of</w:t>
+      </w:r>
+      <w:proofErr w:type="gramEnd"/>
+      <w:r>
+        <w:rPr>
+          <w:lang w:val="en-US"/>
+        </w:rPr>
+        <w:t xml:space="preserve"> Word Embedding or Sum Of Word Embedding.</w:t>
+      </w:r>
+    </w:p>
+    <w:p>
+      <w:pPr>
+        <w:pStyle w:val="Listenabsatz"/>
+        <w:numPr>
+          <w:ilvl w:val="3"/>
+          <w:numId w:val="16"/>
+        </w:numPr>
+        <w:rPr>
+          <w:lang w:val="en-US"/>
+        </w:rPr>
+      </w:pPr>
+      <w:proofErr w:type="spellStart"/>
+      <w:r>
+        <w:rPr>
+          <w:lang w:val="en-US"/>
+        </w:rPr>
+        <w:t>node_signature</w:t>
+      </w:r>
+      <w:proofErr w:type="spellEnd"/>
+      <w:r>
+        <w:rPr>
+          <w:lang w:val="en-US"/>
+        </w:rPr>
+        <w:t xml:space="preserve">: </w:t>
+      </w:r>
+      <w:r>
+        <w:rPr>
+          <w:lang w:val="en-US"/>
+        </w:rPr>
+        <w:t>Compute node signature based on type</w:t>
+      </w:r>
+      <w:r>
+        <w:rPr>
+          <w:lang w:val="en-US"/>
+        </w:rPr>
+        <w:t>.</w:t>
+      </w:r>
+    </w:p>
+    <w:p>
+      <w:pPr>
+        <w:pStyle w:val="Listenabsatz"/>
+        <w:numPr>
+          <w:ilvl w:val="3"/>
+          <w:numId w:val="16"/>
+        </w:numPr>
+        <w:rPr>
+          <w:lang w:val="en-US"/>
+        </w:rPr>
+      </w:pPr>
+      <w:proofErr w:type="spellStart"/>
+      <w:r>
+        <w:rPr>
+          <w:lang w:val="en-US"/>
+        </w:rPr>
+        <w:t>node_self_embedding_dictionary_path</w:t>
+      </w:r>
+      <w:proofErr w:type="spellEnd"/>
+      <w:r>
+        <w:rPr>
+          <w:lang w:val="en-US"/>
+        </w:rPr>
+        <w:t>: Path to store the node self embedding dictionary.</w:t>
+      </w:r>
+    </w:p>
+    <w:p>
+      <w:pPr>
+        <w:pStyle w:val="Listenabsatz"/>
+        <w:numPr>
+          <w:ilvl w:val="3"/>
+          <w:numId w:val="16"/>
+        </w:numPr>
+        <w:rPr>
+          <w:lang w:val="en-US"/>
+        </w:rPr>
+      </w:pPr>
+      <w:r>
+        <w:rPr>
+          <w:lang w:val="en-US"/>
+        </w:rPr>
+        <w:t>neo4j_configuration</w:t>
+      </w:r>
+      <w:r>
+        <w:rPr>
+          <w:lang w:val="en-US"/>
+        </w:rPr>
+        <w:t>: Connection information.</w:t>
+      </w:r>
+    </w:p>
+    <w:p>
+      <w:pPr>
+        <w:pStyle w:val="Listenabsatz"/>
+        <w:numPr>
+          <w:ilvl w:val="3"/>
+          <w:numId w:val="16"/>
+        </w:numPr>
+        <w:rPr>
+          <w:lang w:val="en-US"/>
+        </w:rPr>
+      </w:pPr>
+      <w:r>
+        <w:rPr>
+          <w:lang w:val="en-US"/>
+        </w:rPr>
+        <w:t>metamodel</w:t>
+      </w:r>
+      <w:r>
+        <w:rPr>
+          <w:lang w:val="en-US"/>
+        </w:rPr>
+        <w:t>: Meta-model specific information</w:t>
+      </w:r>
+    </w:p>
+    <w:p>
+      <w:pPr>
+        <w:pStyle w:val="Listenabsatz"/>
+        <w:numPr>
+          <w:ilvl w:val="0"/>
+          <w:numId w:val="16"/>
+        </w:numPr>
+        <w:rPr>
+          <w:b/>
+          <w:lang w:val="en-US"/>
+        </w:rPr>
+      </w:pPr>
+      <w:r>
+        <w:rPr>
+          <w:b/>
+          <w:lang w:val="en-US"/>
+        </w:rPr>
+        <w:t>Setup</w:t>
+      </w:r>
+      <w:r>
+        <w:rPr>
+          <w:b/>
+          <w:lang w:val="en-US"/>
+        </w:rPr>
+        <w:t xml:space="preserve"> </w:t>
+      </w:r>
+      <w:r>
+        <w:rPr>
+          <w:b/>
+          <w:lang w:val="en-US"/>
+        </w:rPr>
+        <w:t>configuration</w:t>
+      </w:r>
+      <w:r>
+        <w:rPr>
+          <w:b/>
+          <w:lang w:val="en-US"/>
+        </w:rPr>
+        <w:t xml:space="preserve"> </w:t>
+      </w:r>
+      <w:r>
+        <w:rPr>
+          <w:b/>
+          <w:lang w:val="en-US"/>
+        </w:rPr>
+        <w:t xml:space="preserve">and run </w:t>
+      </w:r>
+      <w:r>
+        <w:rPr>
+          <w:b/>
+          <w:lang w:val="en-US"/>
+        </w:rPr>
+        <w:t xml:space="preserve">the </w:t>
+      </w:r>
+      <w:r>
+        <w:rPr>
+          <w:b/>
+          <w:lang w:val="en-US"/>
+        </w:rPr>
+        <w:t>training:</w:t>
+      </w:r>
+    </w:p>
+    <w:p>
+      <w:pPr>
+        <w:pStyle w:val="Listenabsatz"/>
+        <w:numPr>
+          <w:ilvl w:val="1"/>
+          <w:numId w:val="16"/>
+        </w:numPr>
+        <w:rPr>
+          <w:lang w:val="en-US"/>
+        </w:rPr>
+      </w:pPr>
+      <w:r>
+        <w:rPr>
+          <w:lang w:val="en-US"/>
+        </w:rPr>
+        <w:t>src\bug_localization_training.py</w:t>
+      </w:r>
+    </w:p>
+    <w:p>
+      <w:pPr>
+        <w:pStyle w:val="Listenabsatz"/>
+        <w:numPr>
+          <w:ilvl w:val="2"/>
+          <w:numId w:val="16"/>
+        </w:numPr>
+        <w:rPr>
+          <w:lang w:val="en-US"/>
+        </w:rPr>
+      </w:pPr>
+      <w:proofErr w:type="spellStart"/>
+      <w:r>
+        <w:rPr>
+          <w:lang w:val="en-US"/>
+        </w:rPr>
+        <w:lastRenderedPageBreak/>
+        <w:t>doc_description</w:t>
+      </w:r>
+      <w:proofErr w:type="spellEnd"/>
+      <w:r>
+        <w:rPr>
+          <w:lang w:val="en-US"/>
+        </w:rPr>
+        <w:t xml:space="preserve">: </w:t>
+      </w:r>
+      <w:r>
+        <w:rPr>
+          <w:lang w:val="en-US"/>
+        </w:rPr>
+        <w:t>Description for the information file.</w:t>
+      </w:r>
+    </w:p>
+    <w:p>
+      <w:pPr>
+        <w:pStyle w:val="Listenabsatz"/>
+        <w:numPr>
+          <w:ilvl w:val="2"/>
+          <w:numId w:val="16"/>
+        </w:numPr>
+        <w:rPr>
+          <w:lang w:val="en-US"/>
+        </w:rPr>
+      </w:pPr>
+      <w:r>
+        <w:rPr>
+          <w:lang w:val="en-US"/>
+        </w:rPr>
+        <w:t>neo4j_configuration</w:t>
+      </w:r>
+      <w:r>
+        <w:rPr>
+          <w:lang w:val="en-US"/>
+        </w:rPr>
+        <w:t xml:space="preserve">: </w:t>
+      </w:r>
+      <w:r>
+        <w:rPr>
+          <w:lang w:val="en-US"/>
+        </w:rPr>
+        <w:t>Database c</w:t>
+      </w:r>
+      <w:r>
+        <w:rPr>
+          <w:lang w:val="en-US"/>
+        </w:rPr>
+        <w:t>onnection information.</w:t>
+      </w:r>
+    </w:p>
+    <w:p>
+      <w:pPr>
+        <w:pStyle w:val="Listenabsatz"/>
+        <w:numPr>
+          <w:ilvl w:val="2"/>
+          <w:numId w:val="16"/>
+        </w:numPr>
+        <w:rPr>
+          <w:lang w:val="en-US"/>
+        </w:rPr>
+      </w:pPr>
+      <w:proofErr w:type="spellStart"/>
+      <w:r>
+        <w:rPr>
+          <w:lang w:val="en-US"/>
+        </w:rPr>
+        <w:t>node_self_embedding</w:t>
+      </w:r>
+      <w:proofErr w:type="spellEnd"/>
+      <w:r>
+        <w:rPr>
+          <w:lang w:val="en-US"/>
+        </w:rPr>
+        <w:t>: Path to the node self embedding dictionary.</w:t>
+      </w:r>
+    </w:p>
+    <w:p>
+      <w:pPr>
+        <w:pStyle w:val="Listenabsatz"/>
+        <w:numPr>
+          <w:ilvl w:val="2"/>
+          <w:numId w:val="16"/>
+        </w:numPr>
+        <w:rPr>
+          <w:lang w:val="en-US"/>
+        </w:rPr>
+      </w:pPr>
+      <w:proofErr w:type="spellStart"/>
+      <w:r>
+        <w:rPr>
+          <w:lang w:val="en-US"/>
+        </w:rPr>
+        <w:t>training_configuration</w:t>
+      </w:r>
+      <w:proofErr w:type="spellEnd"/>
+      <w:r>
+        <w:rPr>
+          <w:lang w:val="en-US"/>
+        </w:rPr>
+        <w:t>: Deep learning model training hyperparameters and technical settings.</w:t>
+      </w:r>
+    </w:p>
+    <w:p>
+      <w:pPr>
+        <w:pStyle w:val="Listenabsatz"/>
+        <w:numPr>
+          <w:ilvl w:val="2"/>
+          <w:numId w:val="16"/>
+        </w:numPr>
+        <w:rPr>
+          <w:lang w:val="en-US"/>
+        </w:rPr>
+      </w:pPr>
+      <w:proofErr w:type="spellStart"/>
+      <w:r>
+        <w:rPr>
+          <w:lang w:val="en-US"/>
+        </w:rPr>
+        <w:t>meta_model</w:t>
+      </w:r>
+      <w:proofErr w:type="spellEnd"/>
+      <w:r>
+        <w:rPr>
+          <w:lang w:val="en-US"/>
+        </w:rPr>
+        <w:t>: Meta-model specific information</w:t>
+      </w:r>
+    </w:p>
+    <w:p>
+      <w:pPr>
+        <w:pStyle w:val="Listenabsatz"/>
+        <w:numPr>
+          <w:ilvl w:val="2"/>
+          <w:numId w:val="16"/>
+        </w:numPr>
+        <w:rPr>
+          <w:lang w:val="en-US"/>
+        </w:rPr>
+      </w:pPr>
+      <w:proofErr w:type="spellStart"/>
+      <w:r>
+        <w:rPr>
+          <w:lang w:val="en-US"/>
+        </w:rPr>
+        <w:t>model_training_base_directory</w:t>
+      </w:r>
+      <w:proofErr w:type="spellEnd"/>
+      <w:r>
+        <w:rPr>
+          <w:lang w:val="en-US"/>
+        </w:rPr>
+        <w:t>: Folder to store the trained DL model.</w:t>
+      </w:r>
+    </w:p>
+    <w:p>
+      <w:pPr>
+        <w:pStyle w:val="Listenabsatz"/>
+        <w:numPr>
+          <w:ilvl w:val="1"/>
+          <w:numId w:val="16"/>
+        </w:numPr>
+        <w:rPr>
+          <w:lang w:val="en-US"/>
+        </w:rPr>
+      </w:pPr>
+      <w:r>
+        <w:rPr>
+          <w:lang w:val="en-US"/>
+        </w:rPr>
+        <w:t xml:space="preserve">activate </w:t>
+      </w:r>
+      <w:r>
+        <w:rPr>
+          <w:lang w:val="en-US"/>
+        </w:rPr>
+        <w:t>&lt;environment&gt;</w:t>
+      </w:r>
+    </w:p>
+    <w:p>
+      <w:pPr>
+        <w:pStyle w:val="Listenabsatz"/>
+        <w:numPr>
+          <w:ilvl w:val="1"/>
+          <w:numId w:val="16"/>
+        </w:numPr>
+        <w:rPr>
+          <w:lang w:val="en-US"/>
+        </w:rPr>
+      </w:pPr>
+      <w:r>
+        <w:rPr>
+          <w:lang w:val="en-US"/>
+        </w:rPr>
+        <w:t xml:space="preserve">python </w:t>
+      </w:r>
+      <w:r>
+        <w:rPr>
+          <w:lang w:val="en-US"/>
+        </w:rPr>
+        <w:t>&lt;project folder&gt;/</w:t>
+      </w:r>
+      <w:r>
+        <w:rPr>
+          <w:lang w:val="en-US"/>
+        </w:rPr>
+        <w:t>org.sidiff.bug.localization.prediction</w:t>
+      </w:r>
+      <w:r>
+        <w:rPr>
+          <w:lang w:val="en-US"/>
+        </w:rPr>
+        <w:t>/</w:t>
+      </w:r>
+      <w:r>
+        <w:rPr>
+          <w:lang w:val="en-US"/>
+        </w:rPr>
+        <w:t>src</w:t>
+      </w:r>
+      <w:r>
+        <w:rPr>
+          <w:lang w:val="en-US"/>
+        </w:rPr>
+        <w:t>/</w:t>
+      </w:r>
+      <w:r>
+        <w:rPr>
+          <w:lang w:val="en-US"/>
+        </w:rPr>
+        <w:t>bug_localization_training.py</w:t>
+      </w:r>
+    </w:p>
+    <w:p>
+      <w:pPr>
+        <w:pStyle w:val="Listenabsatz"/>
+        <w:numPr>
+          <w:ilvl w:val="1"/>
+          <w:numId w:val="16"/>
+        </w:numPr>
+        <w:rPr>
+          <w:lang w:val="en-US"/>
+        </w:rPr>
+      </w:pPr>
+      <w:r>
+        <w:rPr>
+          <w:lang w:val="en-US"/>
+        </w:rPr>
+        <w:t>Finally, store the trained DL model from &lt;</w:t>
+      </w:r>
+      <w:proofErr w:type="spellStart"/>
+      <w:r>
+        <w:rPr>
+          <w:lang w:val="en-US"/>
+        </w:rPr>
+        <w:t>model_training_base_directory</w:t>
+      </w:r>
+      <w:proofErr w:type="spellEnd"/>
+      <w:r>
+        <w:rPr>
+          <w:lang w:val="en-US"/>
+        </w:rPr>
+        <w:t>&gt;</w:t>
+      </w:r>
     </w:p>
     <w:p>
       <w:pPr>
@@ -8254,10 +9924,559 @@
     </w:p>
     <w:p>
       <w:pPr>
-        <w:rPr>
-          <w:lang w:val="en-US"/>
-        </w:rPr>
-      </w:pPr>
+        <w:pStyle w:val="Listenabsatz"/>
+        <w:numPr>
+          <w:ilvl w:val="0"/>
+          <w:numId w:val="16"/>
+        </w:numPr>
+        <w:rPr>
+          <w:b/>
+          <w:lang w:val="en-US"/>
+        </w:rPr>
+      </w:pPr>
+      <w:r>
+        <w:rPr>
+          <w:b/>
+          <w:lang w:val="en-US"/>
+        </w:rPr>
+        <w:t xml:space="preserve">Start the Neo4j database with the </w:t>
+      </w:r>
+      <w:r>
+        <w:rPr>
+          <w:b/>
+          <w:u w:val="single"/>
+          <w:lang w:val="en-US"/>
+        </w:rPr>
+        <w:t>test</w:t>
+      </w:r>
+      <w:r>
+        <w:rPr>
+          <w:b/>
+          <w:lang w:val="en-US"/>
+        </w:rPr>
+        <w:t xml:space="preserve"> data:</w:t>
+      </w:r>
+    </w:p>
+    <w:p>
+      <w:pPr>
+        <w:pStyle w:val="Listenabsatz"/>
+        <w:numPr>
+          <w:ilvl w:val="0"/>
+          <w:numId w:val="16"/>
+        </w:numPr>
+        <w:rPr>
+          <w:b/>
+          <w:lang w:val="en-US"/>
+        </w:rPr>
+      </w:pPr>
+      <w:r>
+        <w:rPr>
+          <w:b/>
+          <w:lang w:val="en-US"/>
+        </w:rPr>
+        <w:t>Setup</w:t>
+      </w:r>
+      <w:r>
+        <w:rPr>
+          <w:b/>
+          <w:lang w:val="en-US"/>
+        </w:rPr>
+        <w:t xml:space="preserve"> </w:t>
+      </w:r>
+      <w:r>
+        <w:rPr>
+          <w:b/>
+          <w:lang w:val="en-US"/>
+        </w:rPr>
+        <w:t xml:space="preserve">configuration </w:t>
+      </w:r>
+      <w:r>
+        <w:rPr>
+          <w:b/>
+          <w:lang w:val="en-US"/>
+        </w:rPr>
+        <w:t xml:space="preserve">and run </w:t>
+      </w:r>
+      <w:r>
+        <w:rPr>
+          <w:b/>
+          <w:lang w:val="en-US"/>
+        </w:rPr>
+        <w:t xml:space="preserve">the </w:t>
+      </w:r>
+      <w:r>
+        <w:rPr>
+          <w:b/>
+          <w:lang w:val="en-US"/>
+        </w:rPr>
+        <w:t>test to generate the evaluation data:</w:t>
+      </w:r>
+    </w:p>
+    <w:p>
+      <w:pPr>
+        <w:pStyle w:val="Listenabsatz"/>
+        <w:numPr>
+          <w:ilvl w:val="1"/>
+          <w:numId w:val="16"/>
+        </w:numPr>
+        <w:rPr>
+          <w:lang w:val="en-US"/>
+        </w:rPr>
+      </w:pPr>
+      <w:r>
+        <w:rPr>
+          <w:lang w:val="en-US"/>
+        </w:rPr>
+        <w:t>org.sidiff.bug.localization.prediction</w:t>
+      </w:r>
+      <w:r>
+        <w:rPr>
+          <w:lang w:val="en-US"/>
+        </w:rPr>
+        <w:t>\</w:t>
+      </w:r>
+      <w:r>
+        <w:rPr>
+          <w:lang w:val="en-US"/>
+        </w:rPr>
+        <w:t>src</w:t>
+      </w:r>
+      <w:r>
+        <w:rPr>
+          <w:lang w:val="en-US"/>
+        </w:rPr>
+        <w:t>\</w:t>
+      </w:r>
+      <w:r>
+        <w:rPr>
+          <w:lang w:val="en-US"/>
+        </w:rPr>
+        <w:t>bug_localization_prediction.py</w:t>
+      </w:r>
+    </w:p>
+    <w:p>
+      <w:pPr>
+        <w:pStyle w:val="Listenabsatz"/>
+        <w:numPr>
+          <w:ilvl w:val="2"/>
+          <w:numId w:val="16"/>
+        </w:numPr>
+        <w:rPr>
+          <w:lang w:val="en-US"/>
+        </w:rPr>
+      </w:pPr>
+      <w:proofErr w:type="spellStart"/>
+      <w:r>
+        <w:rPr>
+          <w:lang w:val="en-US"/>
+        </w:rPr>
+        <w:t>evaluation_results_base_path</w:t>
+      </w:r>
+      <w:proofErr w:type="spellEnd"/>
+      <w:r>
+        <w:rPr>
+          <w:lang w:val="en-US"/>
+        </w:rPr>
+        <w:t>: Folder to store the computed predictions for each test sample.</w:t>
+      </w:r>
+    </w:p>
+    <w:p>
+      <w:pPr>
+        <w:pStyle w:val="Listenabsatz"/>
+        <w:numPr>
+          <w:ilvl w:val="2"/>
+          <w:numId w:val="16"/>
+        </w:numPr>
+        <w:rPr>
+          <w:lang w:val="en-US"/>
+        </w:rPr>
+      </w:pPr>
+      <w:proofErr w:type="spellStart"/>
+      <w:r>
+        <w:rPr>
+          <w:lang w:val="en-US"/>
+        </w:rPr>
+        <w:t>bug_localization_model_path</w:t>
+      </w:r>
+      <w:proofErr w:type="spellEnd"/>
+      <w:r>
+        <w:rPr>
+          <w:lang w:val="en-US"/>
+        </w:rPr>
+        <w:t>: The trained DL model from &lt;</w:t>
+      </w:r>
+      <w:proofErr w:type="spellStart"/>
+      <w:r>
+        <w:rPr>
+          <w:lang w:val="en-US"/>
+        </w:rPr>
+        <w:t>model_training_base_directory</w:t>
+      </w:r>
+      <w:proofErr w:type="spellEnd"/>
+      <w:r>
+        <w:rPr>
+          <w:lang w:val="en-US"/>
+        </w:rPr>
+        <w:t>&gt;</w:t>
+      </w:r>
+    </w:p>
+    <w:p>
+      <w:pPr>
+        <w:pStyle w:val="Listenabsatz"/>
+        <w:numPr>
+          <w:ilvl w:val="2"/>
+          <w:numId w:val="16"/>
+        </w:numPr>
+        <w:rPr>
+          <w:lang w:val="en-US"/>
+        </w:rPr>
+      </w:pPr>
+      <w:proofErr w:type="spellStart"/>
+      <w:r>
+        <w:rPr>
+          <w:lang w:val="en-US"/>
+        </w:rPr>
+        <w:t>prediction_configuration</w:t>
+      </w:r>
+      <w:proofErr w:type="spellEnd"/>
+      <w:r>
+        <w:rPr>
+          <w:lang w:val="en-US"/>
+        </w:rPr>
+        <w:t>: Technical evaluation settings.</w:t>
+      </w:r>
+    </w:p>
+    <w:p>
+      <w:pPr>
+        <w:pStyle w:val="Listenabsatz"/>
+        <w:numPr>
+          <w:ilvl w:val="2"/>
+          <w:numId w:val="16"/>
+        </w:numPr>
+        <w:rPr>
+          <w:lang w:val="en-US"/>
+        </w:rPr>
+      </w:pPr>
+      <w:r>
+        <w:rPr>
+          <w:lang w:val="en-US"/>
+        </w:rPr>
+        <w:t>neo4j_configuration</w:t>
+      </w:r>
+      <w:r>
+        <w:rPr>
+          <w:lang w:val="en-US"/>
+        </w:rPr>
+        <w:t>: Database connection information.</w:t>
+      </w:r>
+    </w:p>
+    <w:p>
+      <w:pPr>
+        <w:pStyle w:val="Listenabsatz"/>
+        <w:numPr>
+          <w:ilvl w:val="1"/>
+          <w:numId w:val="16"/>
+        </w:numPr>
+        <w:rPr>
+          <w:lang w:val="en-US"/>
+        </w:rPr>
+      </w:pPr>
+      <w:r>
+        <w:rPr>
+          <w:lang w:val="en-US"/>
+        </w:rPr>
+        <w:t xml:space="preserve">activate </w:t>
+      </w:r>
+      <w:r>
+        <w:rPr>
+          <w:lang w:val="en-US"/>
+        </w:rPr>
+        <w:t>&lt;environment&gt;</w:t>
+      </w:r>
+    </w:p>
+    <w:p>
+      <w:pPr>
+        <w:pStyle w:val="Listenabsatz"/>
+        <w:numPr>
+          <w:ilvl w:val="1"/>
+          <w:numId w:val="16"/>
+        </w:numPr>
+        <w:rPr>
+          <w:lang w:val="en-US"/>
+        </w:rPr>
+      </w:pPr>
+      <w:r>
+        <w:rPr>
+          <w:lang w:val="en-US"/>
+        </w:rPr>
+        <w:t xml:space="preserve">python </w:t>
+      </w:r>
+      <w:r>
+        <w:rPr>
+          <w:lang w:val="en-US"/>
+        </w:rPr>
+        <w:t>&lt;project folder&gt;/</w:t>
+      </w:r>
+      <w:r>
+        <w:rPr>
+          <w:lang w:val="en-US"/>
+        </w:rPr>
+        <w:t>org.sidiff.bug.localization.prediction</w:t>
+      </w:r>
+      <w:r>
+        <w:rPr>
+          <w:lang w:val="en-US"/>
+        </w:rPr>
+        <w:t>/</w:t>
+      </w:r>
+      <w:r>
+        <w:rPr>
+          <w:lang w:val="en-US"/>
+        </w:rPr>
+        <w:t>src</w:t>
+      </w:r>
+      <w:r>
+        <w:rPr>
+          <w:lang w:val="en-US"/>
+        </w:rPr>
+        <w:t>/</w:t>
+      </w:r>
+      <w:r>
+        <w:rPr>
+          <w:lang w:val="en-US"/>
+        </w:rPr>
+        <w:t>bug_localization_prediction.py</w:t>
+      </w:r>
+    </w:p>
+    <w:p>
+      <w:pPr>
+        <w:pStyle w:val="Listenabsatz"/>
+        <w:numPr>
+          <w:ilvl w:val="1"/>
+          <w:numId w:val="16"/>
+        </w:numPr>
+        <w:rPr>
+          <w:lang w:val="en-US"/>
+        </w:rPr>
+      </w:pPr>
+      <w:r>
+        <w:rPr>
+          <w:lang w:val="en-US"/>
+        </w:rPr>
+        <w:t>Finally, store the predicted classifier rankings from &lt;</w:t>
+      </w:r>
+      <w:proofErr w:type="spellStart"/>
+      <w:r>
+        <w:rPr>
+          <w:lang w:val="en-US"/>
+        </w:rPr>
+        <w:t>evaluation_results_base_path</w:t>
+      </w:r>
+      <w:proofErr w:type="spellEnd"/>
+      <w:r>
+        <w:rPr>
+          <w:lang w:val="en-US"/>
+        </w:rPr>
+        <w:t>&gt;</w:t>
+      </w:r>
+    </w:p>
+    <w:p>
+      <w:pPr>
+        <w:pStyle w:val="Listenabsatz"/>
+        <w:numPr>
+          <w:ilvl w:val="0"/>
+          <w:numId w:val="16"/>
+        </w:numPr>
+        <w:rPr>
+          <w:b/>
+          <w:lang w:val="en-US"/>
+        </w:rPr>
+      </w:pPr>
+      <w:r>
+        <w:rPr>
+          <w:b/>
+          <w:lang w:val="en-US"/>
+        </w:rPr>
+        <w:t>Compute the diagram rankings from the original classifier rankings:</w:t>
+      </w:r>
+    </w:p>
+    <w:p>
+      <w:pPr>
+        <w:pStyle w:val="Listenabsatz"/>
+        <w:numPr>
+          <w:ilvl w:val="1"/>
+          <w:numId w:val="16"/>
+        </w:numPr>
+        <w:rPr>
+          <w:lang w:val="en-US"/>
+        </w:rPr>
+      </w:pPr>
+      <w:r>
+        <w:rPr>
+          <w:lang w:val="en-US"/>
+        </w:rPr>
+        <w:t>src\evaluations\evaluation_diagram_ranking.py</w:t>
+      </w:r>
+    </w:p>
+    <w:p>
+      <w:pPr>
+        <w:pStyle w:val="Listenabsatz"/>
+        <w:numPr>
+          <w:ilvl w:val="2"/>
+          <w:numId w:val="16"/>
+        </w:numPr>
+        <w:rPr>
+          <w:lang w:val="en-US"/>
+        </w:rPr>
+      </w:pPr>
+      <w:proofErr w:type="spellStart"/>
+      <w:r>
+        <w:rPr>
+          <w:lang w:val="en-US"/>
+        </w:rPr>
+        <w:t>evaluation_results_folder</w:t>
+      </w:r>
+      <w:proofErr w:type="spellEnd"/>
+      <w:r>
+        <w:rPr>
+          <w:lang w:val="en-US"/>
+        </w:rPr>
+        <w:t>: The predicted classifier rankings from &lt;</w:t>
+      </w:r>
+      <w:proofErr w:type="spellStart"/>
+      <w:r>
+        <w:rPr>
+          <w:lang w:val="en-US"/>
+        </w:rPr>
+        <w:t>evaluation_results_base_path</w:t>
+      </w:r>
+      <w:proofErr w:type="spellEnd"/>
+      <w:r>
+        <w:rPr>
+          <w:lang w:val="en-US"/>
+        </w:rPr>
+        <w:t>&gt;</w:t>
+      </w:r>
+    </w:p>
+    <w:p>
+      <w:pPr>
+        <w:pStyle w:val="Listenabsatz"/>
+        <w:numPr>
+          <w:ilvl w:val="2"/>
+          <w:numId w:val="16"/>
+        </w:numPr>
+        <w:rPr>
+          <w:lang w:val="en-US"/>
+        </w:rPr>
+      </w:pPr>
+      <w:r>
+        <w:rPr>
+          <w:lang w:val="en-US"/>
+        </w:rPr>
+        <w:t>Run: Creates a new folder  beside &lt;</w:t>
+      </w:r>
+      <w:proofErr w:type="spellStart"/>
+      <w:r>
+        <w:rPr>
+          <w:lang w:val="en-US"/>
+        </w:rPr>
+        <w:t>evaluation_results_folder</w:t>
+      </w:r>
+      <w:proofErr w:type="spellEnd"/>
+      <w:r>
+        <w:rPr>
+          <w:lang w:val="en-US"/>
+        </w:rPr>
+        <w:t>&gt;</w:t>
+      </w:r>
+      <w:r>
+        <w:rPr>
+          <w:lang w:val="en-US"/>
+        </w:rPr>
+        <w:t xml:space="preserve"> with the derived diagram rankings.</w:t>
+      </w:r>
+    </w:p>
+    <w:p>
+      <w:pPr>
+        <w:pStyle w:val="Listenabsatz"/>
+        <w:numPr>
+          <w:ilvl w:val="0"/>
+          <w:numId w:val="16"/>
+        </w:numPr>
+        <w:rPr>
+          <w:b/>
+          <w:lang w:val="en-US"/>
+        </w:rPr>
+      </w:pPr>
+      <w:r>
+        <w:rPr>
+          <w:b/>
+          <w:lang w:val="en-US"/>
+        </w:rPr>
+        <w:t>Compute the evaluation metrics:</w:t>
+      </w:r>
+    </w:p>
+    <w:p>
+      <w:pPr>
+        <w:pStyle w:val="Listenabsatz"/>
+        <w:numPr>
+          <w:ilvl w:val="1"/>
+          <w:numId w:val="16"/>
+        </w:numPr>
+        <w:rPr>
+          <w:lang w:val="en-US"/>
+        </w:rPr>
+      </w:pPr>
+      <w:r>
+        <w:rPr>
+          <w:lang w:val="en-US"/>
+        </w:rPr>
+        <w:t>src\evaluations\evaluation_ranking_metrics.py</w:t>
+      </w:r>
+    </w:p>
+    <w:p>
+      <w:pPr>
+        <w:pStyle w:val="Listenabsatz"/>
+        <w:numPr>
+          <w:ilvl w:val="2"/>
+          <w:numId w:val="16"/>
+        </w:numPr>
+        <w:rPr>
+          <w:lang w:val="en-US"/>
+        </w:rPr>
+      </w:pPr>
+      <w:proofErr w:type="spellStart"/>
+      <w:r>
+        <w:rPr>
+          <w:lang w:val="en-US"/>
+        </w:rPr>
+        <w:t>evaluation_results_folders</w:t>
+      </w:r>
+      <w:proofErr w:type="spellEnd"/>
+      <w:r>
+        <w:rPr>
+          <w:lang w:val="en-US"/>
+        </w:rPr>
+        <w:t>: The folders of the classifier and diagram rankings</w:t>
+      </w:r>
+    </w:p>
+    <w:p>
+      <w:pPr>
+        <w:pStyle w:val="Listenabsatz"/>
+        <w:numPr>
+          <w:ilvl w:val="2"/>
+          <w:numId w:val="16"/>
+        </w:numPr>
+        <w:rPr>
+          <w:lang w:val="en-US"/>
+        </w:rPr>
+      </w:pPr>
+      <w:r>
+        <w:rPr>
+          <w:lang w:val="en-US"/>
+        </w:rPr>
+        <w:t>Run: Creates a new folder “metrics” within each ranking folder with the CSV results.</w:t>
+      </w:r>
     </w:p>
     <w:sectPr>
       <w:pgSz w:w="16838" w:h="11906" w:orient="landscape"/>
@@ -8386,6 +10605,232 @@
     </w:lvl>
   </w:abstractNum>
   <w:abstractNum w:abstractNumId="1" w15:restartNumberingAfterBreak="0">
+    <w:nsid w:val="0D5B03DA"/>
+    <w:multiLevelType w:val="hybridMultilevel"/>
+    <w:tmpl w:val="E146D114"/>
+    <w:lvl w:ilvl="0" w:tplc="04070001">
+      <w:start w:val="1"/>
+      <w:numFmt w:val="bullet"/>
+      <w:lvlText w:val=""/>
+      <w:lvlJc w:val="left"/>
+      <w:pPr>
+        <w:ind w:left="720" w:hanging="360"/>
+      </w:pPr>
+      <w:rPr>
+        <w:rFonts w:ascii="Symbol" w:hAnsi="Symbol" w:hint="default"/>
+      </w:rPr>
+    </w:lvl>
+    <w:lvl w:ilvl="1" w:tplc="04070003">
+      <w:start w:val="1"/>
+      <w:numFmt w:val="bullet"/>
+      <w:lvlText w:val="o"/>
+      <w:lvlJc w:val="left"/>
+      <w:pPr>
+        <w:ind w:left="1440" w:hanging="360"/>
+      </w:pPr>
+      <w:rPr>
+        <w:rFonts w:ascii="Courier New" w:hAnsi="Courier New" w:cs="Courier New" w:hint="default"/>
+      </w:rPr>
+    </w:lvl>
+    <w:lvl w:ilvl="2" w:tplc="04070005">
+      <w:start w:val="1"/>
+      <w:numFmt w:val="bullet"/>
+      <w:lvlText w:val=""/>
+      <w:lvlJc w:val="left"/>
+      <w:pPr>
+        <w:ind w:left="2160" w:hanging="360"/>
+      </w:pPr>
+      <w:rPr>
+        <w:rFonts w:ascii="Wingdings" w:hAnsi="Wingdings" w:hint="default"/>
+      </w:rPr>
+    </w:lvl>
+    <w:lvl w:ilvl="3" w:tplc="04070001">
+      <w:start w:val="1"/>
+      <w:numFmt w:val="bullet"/>
+      <w:lvlText w:val=""/>
+      <w:lvlJc w:val="left"/>
+      <w:pPr>
+        <w:ind w:left="2880" w:hanging="360"/>
+      </w:pPr>
+      <w:rPr>
+        <w:rFonts w:ascii="Symbol" w:hAnsi="Symbol" w:hint="default"/>
+      </w:rPr>
+    </w:lvl>
+    <w:lvl w:ilvl="4" w:tplc="04070003" w:tentative="1">
+      <w:start w:val="1"/>
+      <w:numFmt w:val="bullet"/>
+      <w:lvlText w:val="o"/>
+      <w:lvlJc w:val="left"/>
+      <w:pPr>
+        <w:ind w:left="3600" w:hanging="360"/>
+      </w:pPr>
+      <w:rPr>
+        <w:rFonts w:ascii="Courier New" w:hAnsi="Courier New" w:cs="Courier New" w:hint="default"/>
+      </w:rPr>
+    </w:lvl>
+    <w:lvl w:ilvl="5" w:tplc="04070005" w:tentative="1">
+      <w:start w:val="1"/>
+      <w:numFmt w:val="bullet"/>
+      <w:lvlText w:val=""/>
+      <w:lvlJc w:val="left"/>
+      <w:pPr>
+        <w:ind w:left="4320" w:hanging="360"/>
+      </w:pPr>
+      <w:rPr>
+        <w:rFonts w:ascii="Wingdings" w:hAnsi="Wingdings" w:hint="default"/>
+      </w:rPr>
+    </w:lvl>
+    <w:lvl w:ilvl="6" w:tplc="04070001" w:tentative="1">
+      <w:start w:val="1"/>
+      <w:numFmt w:val="bullet"/>
+      <w:lvlText w:val=""/>
+      <w:lvlJc w:val="left"/>
+      <w:pPr>
+        <w:ind w:left="5040" w:hanging="360"/>
+      </w:pPr>
+      <w:rPr>
+        <w:rFonts w:ascii="Symbol" w:hAnsi="Symbol" w:hint="default"/>
+      </w:rPr>
+    </w:lvl>
+    <w:lvl w:ilvl="7" w:tplc="04070003" w:tentative="1">
+      <w:start w:val="1"/>
+      <w:numFmt w:val="bullet"/>
+      <w:lvlText w:val="o"/>
+      <w:lvlJc w:val="left"/>
+      <w:pPr>
+        <w:ind w:left="5760" w:hanging="360"/>
+      </w:pPr>
+      <w:rPr>
+        <w:rFonts w:ascii="Courier New" w:hAnsi="Courier New" w:cs="Courier New" w:hint="default"/>
+      </w:rPr>
+    </w:lvl>
+    <w:lvl w:ilvl="8" w:tplc="04070005" w:tentative="1">
+      <w:start w:val="1"/>
+      <w:numFmt w:val="bullet"/>
+      <w:lvlText w:val=""/>
+      <w:lvlJc w:val="left"/>
+      <w:pPr>
+        <w:ind w:left="6480" w:hanging="360"/>
+      </w:pPr>
+      <w:rPr>
+        <w:rFonts w:ascii="Wingdings" w:hAnsi="Wingdings" w:hint="default"/>
+      </w:rPr>
+    </w:lvl>
+  </w:abstractNum>
+  <w:abstractNum w:abstractNumId="2" w15:restartNumberingAfterBreak="0">
+    <w:nsid w:val="0E4B1189"/>
+    <w:multiLevelType w:val="hybridMultilevel"/>
+    <w:tmpl w:val="162CF19E"/>
+    <w:lvl w:ilvl="0" w:tplc="04070001">
+      <w:start w:val="1"/>
+      <w:numFmt w:val="bullet"/>
+      <w:lvlText w:val=""/>
+      <w:lvlJc w:val="left"/>
+      <w:pPr>
+        <w:ind w:left="720" w:hanging="360"/>
+      </w:pPr>
+      <w:rPr>
+        <w:rFonts w:ascii="Symbol" w:hAnsi="Symbol" w:hint="default"/>
+      </w:rPr>
+    </w:lvl>
+    <w:lvl w:ilvl="1" w:tplc="04070003">
+      <w:start w:val="1"/>
+      <w:numFmt w:val="bullet"/>
+      <w:lvlText w:val="o"/>
+      <w:lvlJc w:val="left"/>
+      <w:pPr>
+        <w:ind w:left="1440" w:hanging="360"/>
+      </w:pPr>
+      <w:rPr>
+        <w:rFonts w:ascii="Courier New" w:hAnsi="Courier New" w:cs="Courier New" w:hint="default"/>
+      </w:rPr>
+    </w:lvl>
+    <w:lvl w:ilvl="2" w:tplc="04070005">
+      <w:start w:val="1"/>
+      <w:numFmt w:val="bullet"/>
+      <w:lvlText w:val=""/>
+      <w:lvlJc w:val="left"/>
+      <w:pPr>
+        <w:ind w:left="2160" w:hanging="360"/>
+      </w:pPr>
+      <w:rPr>
+        <w:rFonts w:ascii="Wingdings" w:hAnsi="Wingdings" w:hint="default"/>
+      </w:rPr>
+    </w:lvl>
+    <w:lvl w:ilvl="3" w:tplc="04070001" w:tentative="1">
+      <w:start w:val="1"/>
+      <w:numFmt w:val="bullet"/>
+      <w:lvlText w:val=""/>
+      <w:lvlJc w:val="left"/>
+      <w:pPr>
+        <w:ind w:left="2880" w:hanging="360"/>
+      </w:pPr>
+      <w:rPr>
+        <w:rFonts w:ascii="Symbol" w:hAnsi="Symbol" w:hint="default"/>
+      </w:rPr>
+    </w:lvl>
+    <w:lvl w:ilvl="4" w:tplc="04070003" w:tentative="1">
+      <w:start w:val="1"/>
+      <w:numFmt w:val="bullet"/>
+      <w:lvlText w:val="o"/>
+      <w:lvlJc w:val="left"/>
+      <w:pPr>
+        <w:ind w:left="3600" w:hanging="360"/>
+      </w:pPr>
+      <w:rPr>
+        <w:rFonts w:ascii="Courier New" w:hAnsi="Courier New" w:cs="Courier New" w:hint="default"/>
+      </w:rPr>
+    </w:lvl>
+    <w:lvl w:ilvl="5" w:tplc="04070005" w:tentative="1">
+      <w:start w:val="1"/>
+      <w:numFmt w:val="bullet"/>
+      <w:lvlText w:val=""/>
+      <w:lvlJc w:val="left"/>
+      <w:pPr>
+        <w:ind w:left="4320" w:hanging="360"/>
+      </w:pPr>
+      <w:rPr>
+        <w:rFonts w:ascii="Wingdings" w:hAnsi="Wingdings" w:hint="default"/>
+      </w:rPr>
+    </w:lvl>
+    <w:lvl w:ilvl="6" w:tplc="04070001" w:tentative="1">
+      <w:start w:val="1"/>
+      <w:numFmt w:val="bullet"/>
+      <w:lvlText w:val=""/>
+      <w:lvlJc w:val="left"/>
+      <w:pPr>
+        <w:ind w:left="5040" w:hanging="360"/>
+      </w:pPr>
+      <w:rPr>
+        <w:rFonts w:ascii="Symbol" w:hAnsi="Symbol" w:hint="default"/>
+      </w:rPr>
+    </w:lvl>
+    <w:lvl w:ilvl="7" w:tplc="04070003" w:tentative="1">
+      <w:start w:val="1"/>
+      <w:numFmt w:val="bullet"/>
+      <w:lvlText w:val="o"/>
+      <w:lvlJc w:val="left"/>
+      <w:pPr>
+        <w:ind w:left="5760" w:hanging="360"/>
+      </w:pPr>
+      <w:rPr>
+        <w:rFonts w:ascii="Courier New" w:hAnsi="Courier New" w:cs="Courier New" w:hint="default"/>
+      </w:rPr>
+    </w:lvl>
+    <w:lvl w:ilvl="8" w:tplc="04070005" w:tentative="1">
+      <w:start w:val="1"/>
+      <w:numFmt w:val="bullet"/>
+      <w:lvlText w:val=""/>
+      <w:lvlJc w:val="left"/>
+      <w:pPr>
+        <w:ind w:left="6480" w:hanging="360"/>
+      </w:pPr>
+      <w:rPr>
+        <w:rFonts w:ascii="Wingdings" w:hAnsi="Wingdings" w:hint="default"/>
+      </w:rPr>
+    </w:lvl>
+  </w:abstractNum>
+  <w:abstractNum w:abstractNumId="3" w15:restartNumberingAfterBreak="0">
     <w:nsid w:val="0EFD2FC3"/>
     <w:multiLevelType w:val="hybridMultilevel"/>
     <w:tmpl w:val="019AE244"/>
@@ -8499,7 +10944,7 @@
       </w:rPr>
     </w:lvl>
   </w:abstractNum>
-  <w:abstractNum w:abstractNumId="2" w15:restartNumberingAfterBreak="0">
+  <w:abstractNum w:abstractNumId="4" w15:restartNumberingAfterBreak="0">
     <w:nsid w:val="13AF5DF8"/>
     <w:multiLevelType w:val="hybridMultilevel"/>
     <w:tmpl w:val="C42C42A6"/>
@@ -8614,7 +11059,7 @@
       </w:rPr>
     </w:lvl>
   </w:abstractNum>
-  <w:abstractNum w:abstractNumId="3" w15:restartNumberingAfterBreak="0">
+  <w:abstractNum w:abstractNumId="5" w15:restartNumberingAfterBreak="0">
     <w:nsid w:val="1B861923"/>
     <w:multiLevelType w:val="hybridMultilevel"/>
     <w:tmpl w:val="2202EDA0"/>
@@ -8727,7 +11172,7 @@
       </w:rPr>
     </w:lvl>
   </w:abstractNum>
-  <w:abstractNum w:abstractNumId="4" w15:restartNumberingAfterBreak="0">
+  <w:abstractNum w:abstractNumId="6" w15:restartNumberingAfterBreak="0">
     <w:nsid w:val="26B4105D"/>
     <w:multiLevelType w:val="hybridMultilevel"/>
     <w:tmpl w:val="F14EEDD2"/>
@@ -8841,7 +11286,7 @@
       </w:rPr>
     </w:lvl>
   </w:abstractNum>
-  <w:abstractNum w:abstractNumId="5" w15:restartNumberingAfterBreak="0">
+  <w:abstractNum w:abstractNumId="7" w15:restartNumberingAfterBreak="0">
     <w:nsid w:val="3A464E43"/>
     <w:multiLevelType w:val="hybridMultilevel"/>
     <w:tmpl w:val="53A0800C"/>
@@ -8955,7 +11400,120 @@
       </w:rPr>
     </w:lvl>
   </w:abstractNum>
-  <w:abstractNum w:abstractNumId="6" w15:restartNumberingAfterBreak="0">
+  <w:abstractNum w:abstractNumId="8" w15:restartNumberingAfterBreak="0">
+    <w:nsid w:val="3B6A12C6"/>
+    <w:multiLevelType w:val="hybridMultilevel"/>
+    <w:tmpl w:val="DA6CDC06"/>
+    <w:lvl w:ilvl="0" w:tplc="04070001">
+      <w:start w:val="1"/>
+      <w:numFmt w:val="bullet"/>
+      <w:lvlText w:val=""/>
+      <w:lvlJc w:val="left"/>
+      <w:pPr>
+        <w:ind w:left="720" w:hanging="360"/>
+      </w:pPr>
+      <w:rPr>
+        <w:rFonts w:ascii="Symbol" w:hAnsi="Symbol" w:hint="default"/>
+      </w:rPr>
+    </w:lvl>
+    <w:lvl w:ilvl="1" w:tplc="04070003">
+      <w:start w:val="1"/>
+      <w:numFmt w:val="bullet"/>
+      <w:lvlText w:val="o"/>
+      <w:lvlJc w:val="left"/>
+      <w:pPr>
+        <w:ind w:left="1440" w:hanging="360"/>
+      </w:pPr>
+      <w:rPr>
+        <w:rFonts w:ascii="Courier New" w:hAnsi="Courier New" w:cs="Courier New" w:hint="default"/>
+      </w:rPr>
+    </w:lvl>
+    <w:lvl w:ilvl="2" w:tplc="04070005">
+      <w:start w:val="1"/>
+      <w:numFmt w:val="bullet"/>
+      <w:lvlText w:val=""/>
+      <w:lvlJc w:val="left"/>
+      <w:pPr>
+        <w:ind w:left="2160" w:hanging="360"/>
+      </w:pPr>
+      <w:rPr>
+        <w:rFonts w:ascii="Wingdings" w:hAnsi="Wingdings" w:hint="default"/>
+      </w:rPr>
+    </w:lvl>
+    <w:lvl w:ilvl="3" w:tplc="04070001">
+      <w:start w:val="1"/>
+      <w:numFmt w:val="bullet"/>
+      <w:lvlText w:val=""/>
+      <w:lvlJc w:val="left"/>
+      <w:pPr>
+        <w:ind w:left="2880" w:hanging="360"/>
+      </w:pPr>
+      <w:rPr>
+        <w:rFonts w:ascii="Symbol" w:hAnsi="Symbol" w:hint="default"/>
+      </w:rPr>
+    </w:lvl>
+    <w:lvl w:ilvl="4" w:tplc="04070003" w:tentative="1">
+      <w:start w:val="1"/>
+      <w:numFmt w:val="bullet"/>
+      <w:lvlText w:val="o"/>
+      <w:lvlJc w:val="left"/>
+      <w:pPr>
+        <w:ind w:left="3600" w:hanging="360"/>
+      </w:pPr>
+      <w:rPr>
+        <w:rFonts w:ascii="Courier New" w:hAnsi="Courier New" w:cs="Courier New" w:hint="default"/>
+      </w:rPr>
+    </w:lvl>
+    <w:lvl w:ilvl="5" w:tplc="04070005" w:tentative="1">
+      <w:start w:val="1"/>
+      <w:numFmt w:val="bullet"/>
+      <w:lvlText w:val=""/>
+      <w:lvlJc w:val="left"/>
+      <w:pPr>
+        <w:ind w:left="4320" w:hanging="360"/>
+      </w:pPr>
+      <w:rPr>
+        <w:rFonts w:ascii="Wingdings" w:hAnsi="Wingdings" w:hint="default"/>
+      </w:rPr>
+    </w:lvl>
+    <w:lvl w:ilvl="6" w:tplc="04070001" w:tentative="1">
+      <w:start w:val="1"/>
+      <w:numFmt w:val="bullet"/>
+      <w:lvlText w:val=""/>
+      <w:lvlJc w:val="left"/>
+      <w:pPr>
+        <w:ind w:left="5040" w:hanging="360"/>
+      </w:pPr>
+      <w:rPr>
+        <w:rFonts w:ascii="Symbol" w:hAnsi="Symbol" w:hint="default"/>
+      </w:rPr>
+    </w:lvl>
+    <w:lvl w:ilvl="7" w:tplc="04070003" w:tentative="1">
+      <w:start w:val="1"/>
+      <w:numFmt w:val="bullet"/>
+      <w:lvlText w:val="o"/>
+      <w:lvlJc w:val="left"/>
+      <w:pPr>
+        <w:ind w:left="5760" w:hanging="360"/>
+      </w:pPr>
+      <w:rPr>
+        <w:rFonts w:ascii="Courier New" w:hAnsi="Courier New" w:cs="Courier New" w:hint="default"/>
+      </w:rPr>
+    </w:lvl>
+    <w:lvl w:ilvl="8" w:tplc="04070005" w:tentative="1">
+      <w:start w:val="1"/>
+      <w:numFmt w:val="bullet"/>
+      <w:lvlText w:val=""/>
+      <w:lvlJc w:val="left"/>
+      <w:pPr>
+        <w:ind w:left="6480" w:hanging="360"/>
+      </w:pPr>
+      <w:rPr>
+        <w:rFonts w:ascii="Wingdings" w:hAnsi="Wingdings" w:hint="default"/>
+      </w:rPr>
+    </w:lvl>
+  </w:abstractNum>
+  <w:abstractNum w:abstractNumId="9" w15:restartNumberingAfterBreak="0">
     <w:nsid w:val="3D6937CC"/>
     <w:multiLevelType w:val="hybridMultilevel"/>
     <w:tmpl w:val="82C2D20A"/>
@@ -9068,7 +11626,7 @@
       </w:rPr>
     </w:lvl>
   </w:abstractNum>
-  <w:abstractNum w:abstractNumId="7" w15:restartNumberingAfterBreak="0">
+  <w:abstractNum w:abstractNumId="10" w15:restartNumberingAfterBreak="0">
     <w:nsid w:val="44E84C9E"/>
     <w:multiLevelType w:val="hybridMultilevel"/>
     <w:tmpl w:val="32A67C82"/>
@@ -9157,7 +11715,7 @@
       </w:pPr>
     </w:lvl>
   </w:abstractNum>
-  <w:abstractNum w:abstractNumId="8" w15:restartNumberingAfterBreak="0">
+  <w:abstractNum w:abstractNumId="11" w15:restartNumberingAfterBreak="0">
     <w:nsid w:val="4C220569"/>
     <w:multiLevelType w:val="hybridMultilevel"/>
     <w:tmpl w:val="74AEB50E"/>
@@ -9271,7 +11829,7 @@
       </w:rPr>
     </w:lvl>
   </w:abstractNum>
-  <w:abstractNum w:abstractNumId="9" w15:restartNumberingAfterBreak="0">
+  <w:abstractNum w:abstractNumId="12" w15:restartNumberingAfterBreak="0">
     <w:nsid w:val="4EEF5D67"/>
     <w:multiLevelType w:val="hybridMultilevel"/>
     <w:tmpl w:val="CA14F206"/>
@@ -9385,7 +11943,7 @@
       </w:rPr>
     </w:lvl>
   </w:abstractNum>
-  <w:abstractNum w:abstractNumId="10" w15:restartNumberingAfterBreak="0">
+  <w:abstractNum w:abstractNumId="13" w15:restartNumberingAfterBreak="0">
     <w:nsid w:val="60433A9C"/>
     <w:multiLevelType w:val="hybridMultilevel"/>
     <w:tmpl w:val="5B346D74"/>
@@ -9498,7 +12056,7 @@
       </w:rPr>
     </w:lvl>
   </w:abstractNum>
-  <w:abstractNum w:abstractNumId="11" w15:restartNumberingAfterBreak="0">
+  <w:abstractNum w:abstractNumId="14" w15:restartNumberingAfterBreak="0">
     <w:nsid w:val="6D400E87"/>
     <w:multiLevelType w:val="hybridMultilevel"/>
     <w:tmpl w:val="EE94477E"/>
@@ -9612,7 +12170,7 @@
       </w:rPr>
     </w:lvl>
   </w:abstractNum>
-  <w:abstractNum w:abstractNumId="12" w15:restartNumberingAfterBreak="0">
+  <w:abstractNum w:abstractNumId="15" w15:restartNumberingAfterBreak="0">
     <w:nsid w:val="6D757B43"/>
     <w:multiLevelType w:val="hybridMultilevel"/>
     <w:tmpl w:val="02B4017C"/>
@@ -9725,7 +12283,7 @@
       </w:rPr>
     </w:lvl>
   </w:abstractNum>
-  <w:abstractNum w:abstractNumId="13" w15:restartNumberingAfterBreak="0">
+  <w:abstractNum w:abstractNumId="16" w15:restartNumberingAfterBreak="0">
     <w:nsid w:val="7A542D12"/>
     <w:multiLevelType w:val="hybridMultilevel"/>
     <w:tmpl w:val="9E10429C"/>
@@ -9840,46 +12398,55 @@
     </w:lvl>
   </w:abstractNum>
   <w:num w:numId="1">
-    <w:abstractNumId w:val="7"/>
+    <w:abstractNumId w:val="10"/>
   </w:num>
   <w:num w:numId="2">
-    <w:abstractNumId w:val="2"/>
+    <w:abstractNumId w:val="4"/>
   </w:num>
   <w:num w:numId="3">
+    <w:abstractNumId w:val="9"/>
+  </w:num>
+  <w:num w:numId="4">
+    <w:abstractNumId w:val="15"/>
+  </w:num>
+  <w:num w:numId="5">
+    <w:abstractNumId w:val="13"/>
+  </w:num>
+  <w:num w:numId="6">
+    <w:abstractNumId w:val="5"/>
+  </w:num>
+  <w:num w:numId="7">
+    <w:abstractNumId w:val="12"/>
+  </w:num>
+  <w:num w:numId="8">
     <w:abstractNumId w:val="6"/>
   </w:num>
-  <w:num w:numId="4">
-    <w:abstractNumId w:val="12"/>
+  <w:num w:numId="9">
+    <w:abstractNumId w:val="14"/>
   </w:num>
-  <w:num w:numId="5">
-    <w:abstractNumId w:val="10"/>
-  </w:num>
-  <w:num w:numId="6">
+  <w:num w:numId="10">
     <w:abstractNumId w:val="3"/>
   </w:num>
-  <w:num w:numId="7">
-    <w:abstractNumId w:val="9"/>
-  </w:num>
-  <w:num w:numId="8">
-    <w:abstractNumId w:val="4"/>
-  </w:num>
-  <w:num w:numId="9">
+  <w:num w:numId="11">
     <w:abstractNumId w:val="11"/>
   </w:num>
-  <w:num w:numId="10">
-    <w:abstractNumId w:val="1"/>
-  </w:num>
-  <w:num w:numId="11">
-    <w:abstractNumId w:val="8"/>
-  </w:num>
   <w:num w:numId="12">
-    <w:abstractNumId w:val="13"/>
+    <w:abstractNumId w:val="16"/>
   </w:num>
   <w:num w:numId="13">
-    <w:abstractNumId w:val="5"/>
+    <w:abstractNumId w:val="7"/>
   </w:num>
   <w:num w:numId="14">
     <w:abstractNumId w:val="0"/>
+  </w:num>
+  <w:num w:numId="15">
+    <w:abstractNumId w:val="1"/>
+  </w:num>
+  <w:num w:numId="16">
+    <w:abstractNumId w:val="8"/>
+  </w:num>
+  <w:num w:numId="17">
+    <w:abstractNumId w:val="2"/>
   </w:num>
 </w:numbering>
 </file>
@@ -10363,6 +12930,29 @@
       <w:spacing w:after="0" w:line="240" w:lineRule="auto"/>
     </w:pPr>
   </w:style>
+  <w:style w:type="character" w:styleId="Hyperlink">
+    <w:name w:val="Hyperlink"/>
+    <w:basedOn w:val="Absatz-Standardschriftart"/>
+    <w:uiPriority w:val="99"/>
+    <w:unhideWhenUsed/>
+    <w:rsid w:val="001C5A36"/>
+    <w:rPr>
+      <w:color w:val="0563C1" w:themeColor="hyperlink"/>
+      <w:u w:val="single"/>
+    </w:rPr>
+  </w:style>
+  <w:style w:type="character" w:styleId="NichtaufgelsteErwhnung">
+    <w:name w:val="Unresolved Mention"/>
+    <w:basedOn w:val="Absatz-Standardschriftart"/>
+    <w:uiPriority w:val="99"/>
+    <w:semiHidden/>
+    <w:unhideWhenUsed/>
+    <w:rsid w:val="001C5A36"/>
+    <w:rPr>
+      <w:color w:val="605E5C"/>
+      <w:shd w:val="clear" w:color="auto" w:fill="E1DFDD"/>
+    </w:rPr>
+  </w:style>
 </w:styles>
 </file>
 

</xml_diff>